<commit_message>
Implemented the Naive Bayes algorithm - 90.9% accuracy!
</commit_message>
<xml_diff>
--- a/hw3writeup.docx
+++ b/hw3writeup.docx
@@ -8,13 +8,8 @@
       </w:r>
     </w:p>
     <w:p>
-      <w:proofErr w:type="spellStart"/>
-      <w:r>
-        <w:t>Kmccork</w:t>
-      </w:r>
-      <w:proofErr w:type="spellEnd"/>
-      <w:r>
-        <w:t xml:space="preserve"> 0822555 </w:t>
+      <w:r>
+        <w:t xml:space="preserve">Kmccork 0822555 </w:t>
       </w:r>
     </w:p>
     <w:p>
@@ -47,35 +42,27 @@
         <w:rPr>
           <w:b/>
         </w:rPr>
-        <w:t xml:space="preserve">Problem 2: Textbook problems </w:t>
-      </w:r>
-      <w:proofErr w:type="spellStart"/>
-      <w:r>
+        <w:t>Problem 2: Textbook problems re: Neural Networks</w:t>
+      </w:r>
+    </w:p>
+    <w:p/>
+    <w:p>
+      <w:pPr>
         <w:rPr>
           <w:b/>
         </w:rPr>
-        <w:t>re</w:t>
-      </w:r>
-      <w:proofErr w:type="spellEnd"/>
+      </w:pPr>
       <w:r>
         <w:rPr>
           <w:b/>
         </w:rPr>
-        <w:t>: Neural Networks</w:t>
-      </w:r>
-    </w:p>
-    <w:p/>
-    <w:p>
-      <w:pPr>
+        <w:t>MITCHELL</w:t>
+      </w:r>
+      <w:r>
         <w:rPr>
           <w:b/>
         </w:rPr>
-      </w:pPr>
-      <w:r>
-        <w:rPr>
-          <w:b/>
-        </w:rPr>
-        <w:t>Mitchell, 4.5</w:t>
+        <w:t>, 4.5</w:t>
       </w:r>
     </w:p>
     <w:p>
@@ -269,10 +256,10 @@
             <v:path o:extrusionok="f" gradientshapeok="t" o:connecttype="rect"/>
             <o:lock v:ext="edit" aspectratio="t"/>
           </v:shapetype>
-          <v:shape id="_x0000_i1047" type="#_x0000_t75" style="width:21.35pt;height:31.35pt" o:ole="">
+          <v:shape id="_x0000_i1025" type="#_x0000_t75" style="width:21.35pt;height:31.35pt" o:ole="">
             <v:imagedata r:id="rId5" r:pict="rId6" o:title=""/>
           </v:shape>
-          <o:OLEObject Type="Embed" ProgID="Equation.3" ShapeID="_x0000_i1047" DrawAspect="Content" ObjectID="_1328438008" r:id="rId7"/>
+          <o:OLEObject Type="Embed" ProgID="Equation.3" ShapeID="_x0000_i1025" DrawAspect="Content" ObjectID="_1328441293" r:id="rId7"/>
         </w:object>
       </w:r>
       <w:r>
@@ -289,10 +276,10 @@
           <w:position w:val="-26"/>
         </w:rPr>
         <w:object w:dxaOrig="420" w:dyaOrig="620">
-          <v:shape id="_x0000_i1048" type="#_x0000_t75" style="width:21.35pt;height:31.35pt" o:ole="">
+          <v:shape id="_x0000_i1026" type="#_x0000_t75" style="width:21.35pt;height:31.35pt" o:ole="">
             <v:imagedata r:id="rId8" r:pict="rId9" o:title=""/>
           </v:shape>
-          <o:OLEObject Type="Embed" ProgID="Equation.3" ShapeID="_x0000_i1048" DrawAspect="Content" ObjectID="_1328438009" r:id="rId10"/>
+          <o:OLEObject Type="Embed" ProgID="Equation.3" ShapeID="_x0000_i1026" DrawAspect="Content" ObjectID="_1328441294" r:id="rId10"/>
         </w:object>
       </w:r>
       <w:r>
@@ -327,10 +314,10 @@
           <w:position w:val="-26"/>
         </w:rPr>
         <w:object w:dxaOrig="420" w:dyaOrig="620">
-          <v:shape id="_x0000_i1049" type="#_x0000_t75" style="width:21.35pt;height:31.35pt" o:ole="">
+          <v:shape id="_x0000_i1027" type="#_x0000_t75" style="width:21.35pt;height:31.35pt" o:ole="">
             <v:imagedata r:id="rId11" r:pict="rId12" o:title=""/>
           </v:shape>
-          <o:OLEObject Type="Embed" ProgID="Equation.3" ShapeID="_x0000_i1049" DrawAspect="Content" ObjectID="_1328438010" r:id="rId13"/>
+          <o:OLEObject Type="Embed" ProgID="Equation.3" ShapeID="_x0000_i1027" DrawAspect="Content" ObjectID="_1328441295" r:id="rId13"/>
         </w:object>
       </w:r>
       <w:r>
@@ -359,10 +346,10 @@
           <w:position w:val="-26"/>
         </w:rPr>
         <w:object w:dxaOrig="420" w:dyaOrig="620">
-          <v:shape id="_x0000_i1050" type="#_x0000_t75" style="width:21.35pt;height:31.35pt" o:ole="">
+          <v:shape id="_x0000_i1028" type="#_x0000_t75" style="width:21.35pt;height:31.35pt" o:ole="">
             <v:imagedata r:id="rId14" r:pict="rId15" o:title=""/>
           </v:shape>
-          <o:OLEObject Type="Embed" ProgID="Equation.3" ShapeID="_x0000_i1050" DrawAspect="Content" ObjectID="_1328438011" r:id="rId16"/>
+          <o:OLEObject Type="Embed" ProgID="Equation.3" ShapeID="_x0000_i1028" DrawAspect="Content" ObjectID="_1328441296" r:id="rId16"/>
         </w:object>
       </w:r>
       <w:r>
@@ -379,10 +366,10 @@
           <w:position w:val="-26"/>
         </w:rPr>
         <w:object w:dxaOrig="740" w:dyaOrig="620">
-          <v:shape id="_x0000_i1051" type="#_x0000_t75" style="width:37.35pt;height:31.35pt" o:ole="">
+          <v:shape id="_x0000_i1029" type="#_x0000_t75" style="width:37.35pt;height:31.35pt" o:ole="">
             <v:imagedata r:id="rId17" r:pict="rId18" o:title=""/>
           </v:shape>
-          <o:OLEObject Type="Embed" ProgID="Equation.3" ShapeID="_x0000_i1051" DrawAspect="Content" ObjectID="_1328438012" r:id="rId19"/>
+          <o:OLEObject Type="Embed" ProgID="Equation.3" ShapeID="_x0000_i1029" DrawAspect="Content" ObjectID="_1328441297" r:id="rId19"/>
         </w:object>
       </w:r>
       <w:r>
@@ -415,10 +402,10 @@
           <w:position w:val="-26"/>
         </w:rPr>
         <w:object w:dxaOrig="420" w:dyaOrig="620">
-          <v:shape id="_x0000_i1066" type="#_x0000_t75" style="width:21.35pt;height:31.35pt" o:ole="">
+          <v:shape id="_x0000_i1030" type="#_x0000_t75" style="width:21.35pt;height:31.35pt" o:ole="">
             <v:imagedata r:id="rId20" r:pict="rId21" o:title=""/>
           </v:shape>
-          <o:OLEObject Type="Embed" ProgID="Equation.3" ShapeID="_x0000_i1066" DrawAspect="Content" ObjectID="_1328438013" r:id="rId22"/>
+          <o:OLEObject Type="Embed" ProgID="Equation.3" ShapeID="_x0000_i1030" DrawAspect="Content" ObjectID="_1328441298" r:id="rId22"/>
         </w:object>
       </w:r>
       <w:r>
@@ -435,10 +422,10 @@
           <w:position w:val="-28"/>
         </w:rPr>
         <w:object w:dxaOrig="1940" w:dyaOrig="640">
-          <v:shape id="_x0000_i1073" type="#_x0000_t75" style="width:97.35pt;height:32pt" o:ole="">
+          <v:shape id="_x0000_i1031" type="#_x0000_t75" style="width:97.35pt;height:32pt" o:ole="">
             <v:imagedata r:id="rId23" r:pict="rId24" o:title=""/>
           </v:shape>
-          <o:OLEObject Type="Embed" ProgID="Equation.3" ShapeID="_x0000_i1073" DrawAspect="Content" ObjectID="_1328438014" r:id="rId25"/>
+          <o:OLEObject Type="Embed" ProgID="Equation.3" ShapeID="_x0000_i1031" DrawAspect="Content" ObjectID="_1328441299" r:id="rId25"/>
         </w:object>
       </w:r>
       <w:r>
@@ -470,10 +457,10 @@
           <w:position w:val="-8"/>
         </w:rPr>
         <w:object w:dxaOrig="260" w:dyaOrig="280">
-          <v:shape id="_x0000_i1061" type="#_x0000_t75" style="width:13.35pt;height:14pt" o:ole="">
+          <v:shape id="_x0000_i1032" type="#_x0000_t75" style="width:13.35pt;height:14pt" o:ole="">
             <v:imagedata r:id="rId26" r:pict="rId27" o:title=""/>
           </v:shape>
-          <o:OLEObject Type="Embed" ProgID="Equation.3" ShapeID="_x0000_i1061" DrawAspect="Content" ObjectID="_1328438015" r:id="rId28"/>
+          <o:OLEObject Type="Embed" ProgID="Equation.3" ShapeID="_x0000_i1032" DrawAspect="Content" ObjectID="_1328441300" r:id="rId28"/>
         </w:object>
       </w:r>
       <w:r>
@@ -506,10 +493,10 @@
           <w:position w:val="-26"/>
         </w:rPr>
         <w:object w:dxaOrig="420" w:dyaOrig="620">
-          <v:shape id="_x0000_i1067" type="#_x0000_t75" style="width:21.35pt;height:31.35pt" o:ole="">
+          <v:shape id="_x0000_i1033" type="#_x0000_t75" style="width:21.35pt;height:31.35pt" o:ole="">
             <v:imagedata r:id="rId29" r:pict="rId30" o:title=""/>
           </v:shape>
-          <o:OLEObject Type="Embed" ProgID="Equation.3" ShapeID="_x0000_i1067" DrawAspect="Content" ObjectID="_1328438016" r:id="rId31"/>
+          <o:OLEObject Type="Embed" ProgID="Equation.3" ShapeID="_x0000_i1033" DrawAspect="Content" ObjectID="_1328441301" r:id="rId31"/>
         </w:object>
       </w:r>
       <w:r>
@@ -526,10 +513,10 @@
           <w:position w:val="-28"/>
         </w:rPr>
         <w:object w:dxaOrig="2760" w:dyaOrig="640">
-          <v:shape id="_x0000_i1070" type="#_x0000_t75" style="width:138pt;height:32pt" o:ole="">
+          <v:shape id="_x0000_i1034" type="#_x0000_t75" style="width:138pt;height:32pt" o:ole="">
             <v:imagedata r:id="rId32" r:pict="rId33" o:title=""/>
           </v:shape>
-          <o:OLEObject Type="Embed" ProgID="Equation.3" ShapeID="_x0000_i1070" DrawAspect="Content" ObjectID="_1328438017" r:id="rId34"/>
+          <o:OLEObject Type="Embed" ProgID="Equation.3" ShapeID="_x0000_i1034" DrawAspect="Content" ObjectID="_1328441302" r:id="rId34"/>
         </w:object>
       </w:r>
     </w:p>
@@ -548,10 +535,10 @@
           <w:position w:val="-26"/>
         </w:rPr>
         <w:object w:dxaOrig="420" w:dyaOrig="620">
-          <v:shape id="_x0000_i1075" type="#_x0000_t75" style="width:21.35pt;height:31.35pt" o:ole="">
+          <v:shape id="_x0000_i1035" type="#_x0000_t75" style="width:21.35pt;height:31.35pt" o:ole="">
             <v:imagedata r:id="rId35" r:pict="rId36" o:title=""/>
           </v:shape>
-          <o:OLEObject Type="Embed" ProgID="Equation.3" ShapeID="_x0000_i1075" DrawAspect="Content" ObjectID="_1328438018" r:id="rId37"/>
+          <o:OLEObject Type="Embed" ProgID="Equation.3" ShapeID="_x0000_i1035" DrawAspect="Content" ObjectID="_1328441303" r:id="rId37"/>
         </w:object>
       </w:r>
       <w:r>
@@ -568,10 +555,10 @@
           <w:position w:val="-28"/>
         </w:rPr>
         <w:object w:dxaOrig="3960" w:dyaOrig="640">
-          <v:shape id="_x0000_i1086" type="#_x0000_t75" style="width:198pt;height:32pt" o:ole="">
+          <v:shape id="_x0000_i1036" type="#_x0000_t75" style="width:198pt;height:32pt" o:ole="">
             <v:imagedata r:id="rId38" r:pict="rId39" o:title=""/>
           </v:shape>
-          <o:OLEObject Type="Embed" ProgID="Equation.3" ShapeID="_x0000_i1086" DrawAspect="Content" ObjectID="_1328438019" r:id="rId40"/>
+          <o:OLEObject Type="Embed" ProgID="Equation.3" ShapeID="_x0000_i1036" DrawAspect="Content" ObjectID="_1328441304" r:id="rId40"/>
         </w:object>
       </w:r>
     </w:p>
@@ -593,10 +580,10 @@
           <w:position w:val="-26"/>
         </w:rPr>
         <w:object w:dxaOrig="420" w:dyaOrig="620">
-          <v:shape id="_x0000_i1087" type="#_x0000_t75" style="width:21.35pt;height:31.35pt" o:ole="">
+          <v:shape id="_x0000_i1037" type="#_x0000_t75" style="width:21.35pt;height:31.35pt" o:ole="">
             <v:imagedata r:id="rId41" r:pict="rId42" o:title=""/>
           </v:shape>
-          <o:OLEObject Type="Embed" ProgID="Equation.3" ShapeID="_x0000_i1087" DrawAspect="Content" ObjectID="_1328438020" r:id="rId43"/>
+          <o:OLEObject Type="Embed" ProgID="Equation.3" ShapeID="_x0000_i1037" DrawAspect="Content" ObjectID="_1328441305" r:id="rId43"/>
         </w:object>
       </w:r>
       <w:r>
@@ -613,10 +600,10 @@
           <w:position w:val="-28"/>
         </w:rPr>
         <w:object w:dxaOrig="2660" w:dyaOrig="560">
-          <v:shape id="_x0000_i1090" type="#_x0000_t75" style="width:133.35pt;height:28pt" o:ole="">
+          <v:shape id="_x0000_i1038" type="#_x0000_t75" style="width:133.35pt;height:28pt" o:ole="">
             <v:imagedata r:id="rId44" r:pict="rId45" o:title=""/>
           </v:shape>
-          <o:OLEObject Type="Embed" ProgID="Equation.3" ShapeID="_x0000_i1090" DrawAspect="Content" ObjectID="_1328438021" r:id="rId46"/>
+          <o:OLEObject Type="Embed" ProgID="Equation.3" ShapeID="_x0000_i1038" DrawAspect="Content" ObjectID="_1328441306" r:id="rId46"/>
         </w:object>
       </w:r>
     </w:p>
@@ -642,10 +629,10 @@
           <w:position w:val="-8"/>
         </w:rPr>
         <w:object w:dxaOrig="260" w:dyaOrig="280">
-          <v:shape id="_x0000_i1091" type="#_x0000_t75" style="width:13.35pt;height:14pt" o:ole="">
+          <v:shape id="_x0000_i1039" type="#_x0000_t75" style="width:13.35pt;height:14pt" o:ole="">
             <v:imagedata r:id="rId47" r:pict="rId48" o:title=""/>
           </v:shape>
-          <o:OLEObject Type="Embed" ProgID="Equation.3" ShapeID="_x0000_i1091" DrawAspect="Content" ObjectID="_1328438022" r:id="rId49"/>
+          <o:OLEObject Type="Embed" ProgID="Equation.3" ShapeID="_x0000_i1039" DrawAspect="Content" ObjectID="_1328441307" r:id="rId49"/>
         </w:object>
       </w:r>
       <w:r>
@@ -669,10 +656,10 @@
           <w:position w:val="-8"/>
         </w:rPr>
         <w:object w:dxaOrig="3140" w:dyaOrig="320">
-          <v:shape id="_x0000_i1094" type="#_x0000_t75" style="width:157.35pt;height:16pt" o:ole="">
+          <v:shape id="_x0000_i1040" type="#_x0000_t75" style="width:157.35pt;height:16pt" o:ole="">
             <v:imagedata r:id="rId50" r:pict="rId51" o:title=""/>
           </v:shape>
-          <o:OLEObject Type="Embed" ProgID="Equation.3" ShapeID="_x0000_i1094" DrawAspect="Content" ObjectID="_1328438023" r:id="rId52"/>
+          <o:OLEObject Type="Embed" ProgID="Equation.3" ShapeID="_x0000_i1040" DrawAspect="Content" ObjectID="_1328441308" r:id="rId52"/>
         </w:object>
       </w:r>
     </w:p>
@@ -694,10 +681,10 @@
           <w:position w:val="-12"/>
         </w:rPr>
         <w:object w:dxaOrig="2080" w:dyaOrig="360">
-          <v:shape id="_x0000_i1102" type="#_x0000_t75" style="width:104pt;height:18pt" o:ole="">
+          <v:shape id="_x0000_i1041" type="#_x0000_t75" style="width:104pt;height:18pt" o:ole="">
             <v:imagedata r:id="rId53" r:pict="rId54" o:title=""/>
           </v:shape>
-          <o:OLEObject Type="Embed" ProgID="Equation.3" ShapeID="_x0000_i1102" DrawAspect="Content" ObjectID="_1328438024" r:id="rId55"/>
+          <o:OLEObject Type="Embed" ProgID="Equation.3" ShapeID="_x0000_i1041" DrawAspect="Content" ObjectID="_1328441309" r:id="rId55"/>
         </w:object>
       </w:r>
     </w:p>
@@ -723,10 +710,10 @@
           <w:position w:val="-8"/>
         </w:rPr>
         <w:object w:dxaOrig="280" w:dyaOrig="280">
-          <v:shape id="_x0000_i1105" type="#_x0000_t75" style="width:14pt;height:14pt" o:ole="">
+          <v:shape id="_x0000_i1042" type="#_x0000_t75" style="width:14pt;height:14pt" o:ole="">
             <v:imagedata r:id="rId56" r:pict="rId57" o:title=""/>
           </v:shape>
-          <o:OLEObject Type="Embed" ProgID="Equation.3" ShapeID="_x0000_i1105" DrawAspect="Content" ObjectID="_1328438025" r:id="rId58"/>
+          <o:OLEObject Type="Embed" ProgID="Equation.3" ShapeID="_x0000_i1042" DrawAspect="Content" ObjectID="_1328441310" r:id="rId58"/>
         </w:object>
       </w:r>
       <w:r>
@@ -743,10 +730,10 @@
           <w:position w:val="-10"/>
         </w:rPr>
         <w:object w:dxaOrig="1160" w:dyaOrig="340">
-          <v:shape id="_x0000_i1108" type="#_x0000_t75" style="width:58pt;height:17.35pt" o:ole="">
+          <v:shape id="_x0000_i1043" type="#_x0000_t75" style="width:58pt;height:17.35pt" o:ole="">
             <v:imagedata r:id="rId59" r:pict="rId60" o:title=""/>
           </v:shape>
-          <o:OLEObject Type="Embed" ProgID="Equation.3" ShapeID="_x0000_i1108" DrawAspect="Content" ObjectID="_1328438026" r:id="rId61"/>
+          <o:OLEObject Type="Embed" ProgID="Equation.3" ShapeID="_x0000_i1043" DrawAspect="Content" ObjectID="_1328441311" r:id="rId61"/>
         </w:object>
       </w:r>
     </w:p>
@@ -770,15 +757,76 @@
       <w:pPr>
         <w:spacing w:line="360" w:lineRule="auto"/>
         <w:rPr>
+          <w:bCs/>
+          <w:noProof/>
+        </w:rPr>
+      </w:pPr>
+      <w:r>
+        <w:rPr>
+          <w:bCs/>
+          <w:noProof/>
+        </w:rPr>
+        <w:t xml:space="preserve">This is used in my work on the previous page. </w:t>
+      </w:r>
+    </w:p>
+    <w:p>
+      <w:pPr>
+        <w:spacing w:line="360" w:lineRule="auto"/>
+        <w:rPr>
           <w:sz w:val="24"/>
         </w:rPr>
       </w:pPr>
-      <w:r>
-        <w:rPr>
-          <w:bCs/>
-          <w:noProof/>
-        </w:rPr>
-        <w:t xml:space="preserve">This is used in my work on the previous page. </w:t>
+    </w:p>
+    <w:p>
+      <w:pPr>
+        <w:spacing w:line="360" w:lineRule="auto"/>
+        <w:rPr>
+          <w:b/>
+          <w:sz w:val="24"/>
+        </w:rPr>
+      </w:pPr>
+      <w:r>
+        <w:rPr>
+          <w:b/>
+          <w:sz w:val="24"/>
+        </w:rPr>
+        <w:t xml:space="preserve">MITCHELL, 4.10 </w:t>
+      </w:r>
+    </w:p>
+    <w:p>
+      <w:pPr>
+        <w:spacing w:line="360" w:lineRule="auto"/>
+        <w:rPr>
+          <w:rFonts w:ascii="Times New Roman" w:hAnsi="Times New Roman"/>
+          <w:bCs/>
+          <w:noProof/>
+          <w:sz w:val="24"/>
+        </w:rPr>
+      </w:pPr>
+      <w:r>
+        <w:rPr>
+          <w:rFonts w:ascii="Times New Roman" w:hAnsi="Times New Roman"/>
+          <w:sz w:val="24"/>
+        </w:rPr>
+        <w:t>This can be implemented by multiplying each weight by the constant (1-2γ</w:t>
+      </w:r>
+      <w:r>
+        <w:rPr>
+          <w:rFonts w:ascii="Times New Roman" w:hAnsi="Times New Roman"/>
+          <w:bCs/>
+          <w:noProof/>
+          <w:sz w:val="24"/>
+        </w:rPr>
+        <w:t>ŋ</w:t>
+      </w:r>
+      <w:r>
+        <w:rPr>
+          <w:rFonts w:ascii="Times New Roman" w:hAnsi="Times New Roman"/>
+          <w:bCs/>
+          <w:noProof/>
+          <w:sz w:val="24"/>
+        </w:rPr>
+        <w:t xml:space="preserve">) upon each iteration. </w:t>
       </w:r>
     </w:p>
     <w:sectPr>

</xml_diff>

<commit_message>
begin using Weka implemntation of tree
</commit_message>
<xml_diff>
--- a/hw3writeup.docx
+++ b/hw3writeup.docx
@@ -26,6 +26,469 @@
       <w:r>
         <w:t xml:space="preserve">Homework 3 </w:t>
       </w:r>
+    </w:p>
+    <w:p/>
+    <w:p>
+      <w:r>
+        <w:rPr>
+          <w:b/>
+        </w:rPr>
+        <w:t>2.2</w:t>
+      </w:r>
+      <w:r>
+        <w:rPr>
+          <w:b/>
+        </w:rPr>
+        <w:t xml:space="preserve"> Naïve Bayes Classifier</w:t>
+      </w:r>
+      <w:r>
+        <w:t xml:space="preserve"> </w:t>
+      </w:r>
+    </w:p>
+    <w:p/>
+    <w:p>
+      <w:r>
+        <w:t xml:space="preserve">To run my code: run the NiaveBayesClassifier.java file with a parameter given. </w:t>
+      </w:r>
+    </w:p>
+    <w:p/>
+    <w:p>
+      <w:r>
+        <w:t xml:space="preserve">The code works as follows: first it learns on the training set. To do this, it calculates the percentage of spam emails </w:t>
+      </w:r>
+      <w:r>
+        <w:t>out of the whole training set. T</w:t>
+      </w:r>
+      <w:r>
+        <w:t>his is totalCount.pSpam. Also, out of all the words in the emails, it makes a wordMap&lt;Str</w:t>
+      </w:r>
+      <w:r>
+        <w:t xml:space="preserve">ing, WordCount&gt;. WordCount calculates </w:t>
+      </w:r>
+      <w:r>
+        <w:t xml:space="preserve">the </w:t>
+      </w:r>
+      <w:r>
+        <w:t>probability</w:t>
+      </w:r>
+      <w:r>
+        <w:t xml:space="preserve"> of a given word in spam and non spam email. This is used for probability</w:t>
+      </w:r>
+      <w:r>
+        <w:t xml:space="preserve"> </w:t>
+      </w:r>
+      <w:r>
+        <w:t xml:space="preserve">(word | spam)  and p(word|not spam). </w:t>
+      </w:r>
+      <w:r>
+        <w:t xml:space="preserve"> For example: </w:t>
+      </w:r>
+    </w:p>
+    <w:p>
+      <w:r>
+        <w:t xml:space="preserve">P(word | spam) = </w:t>
+      </w:r>
+      <w:r>
+        <w:rPr>
+          <w:position w:val="-42"/>
+        </w:rPr>
+        <w:object w:dxaOrig="8120" w:dyaOrig="980">
+          <v:shapetype id="_x0000_t75" coordsize="21600,21600" o:spt="75" o:preferrelative="t" path="m@4@5l@4@11@9@11@9@5xe" filled="f" stroked="f">
+            <v:stroke joinstyle="miter"/>
+            <v:formulas>
+              <v:f eqn="if lineDrawn pixelLineWidth 0"/>
+              <v:f eqn="sum @0 1 0"/>
+              <v:f eqn="sum 0 0 @1"/>
+              <v:f eqn="prod @2 1 2"/>
+              <v:f eqn="prod @3 21600 pixelWidth"/>
+              <v:f eqn="prod @3 21600 pixelHeight"/>
+              <v:f eqn="sum @0 0 1"/>
+              <v:f eqn="prod @6 1 2"/>
+              <v:f eqn="prod @7 21600 pixelWidth"/>
+              <v:f eqn="sum @8 21600 0"/>
+              <v:f eqn="prod @7 21600 pixelHeight"/>
+              <v:f eqn="sum @10 21600 0"/>
+            </v:formulas>
+            <v:path o:extrusionok="f" gradientshapeok="t" o:connecttype="rect"/>
+            <o:lock v:ext="edit" aspectratio="t"/>
+          </v:shapetype>
+          <v:shape id="_x0000_i1025" type="#_x0000_t75" style="width:406.65pt;height:49.35pt" o:ole="">
+            <v:imagedata r:id="rId4" r:pict="rId5" o:title=""/>
+          </v:shape>
+          <o:OLEObject Type="Embed" ProgID="Equation.3" ShapeID="_x0000_i1025" DrawAspect="Content" ObjectID="_1328595479" r:id="rId6"/>
+        </w:object>
+      </w:r>
+    </w:p>
+    <w:p>
+      <w:r>
+        <w:t xml:space="preserve">For the </w:t>
+      </w:r>
+      <w:r>
+        <w:t>testing</w:t>
+      </w:r>
+      <w:r>
+        <w:t xml:space="preserve"> set</w:t>
+      </w:r>
+      <w:r>
+        <w:t>: a new example email is spam if the probability that it is spam is greater than the probability that it is ham. The probability that it is spam is calculated by the prior probability of spam (totalCount.pSpam) multiplied by the product of (for each of the email’s words) p(word|spam)</w:t>
+      </w:r>
+      <w:r>
+        <w:t xml:space="preserve">. If a word occurs more than once, each occurrence is factored in. </w:t>
+      </w:r>
+    </w:p>
+    <w:p/>
+    <w:p>
+      <w:r>
+        <w:t xml:space="preserve">The accuracy is the number of emails </w:t>
+      </w:r>
+      <w:r>
+        <w:t>that</w:t>
+      </w:r>
+      <w:r>
+        <w:t xml:space="preserve"> the classifier correctly predicts if they are spam or not. </w:t>
+      </w:r>
+    </w:p>
+    <w:p/>
+    <w:p>
+      <w:r>
+        <w:t>I obtained an accuracy of 90.2</w:t>
+      </w:r>
+      <w:r>
+        <w:t xml:space="preserve">% </w:t>
+      </w:r>
+    </w:p>
+    <w:p>
+      <w:pPr>
+        <w:widowControl w:val="0"/>
+        <w:tabs>
+          <w:tab w:val="left" w:pos="560"/>
+          <w:tab w:val="left" w:pos="1120"/>
+          <w:tab w:val="left" w:pos="1680"/>
+          <w:tab w:val="left" w:pos="2240"/>
+          <w:tab w:val="left" w:pos="2800"/>
+          <w:tab w:val="left" w:pos="3360"/>
+          <w:tab w:val="left" w:pos="3920"/>
+          <w:tab w:val="left" w:pos="4480"/>
+          <w:tab w:val="left" w:pos="5040"/>
+          <w:tab w:val="left" w:pos="5600"/>
+          <w:tab w:val="left" w:pos="6160"/>
+          <w:tab w:val="left" w:pos="6720"/>
+        </w:tabs>
+        <w:autoSpaceDE w:val="0"/>
+        <w:autoSpaceDN w:val="0"/>
+        <w:adjustRightInd w:val="0"/>
+        <w:rPr>
+          <w:rFonts w:ascii="Arial" w:hAnsi="Arial" w:cs="Arial"/>
+          <w:szCs w:val="22"/>
+        </w:rPr>
+      </w:pPr>
+    </w:p>
+    <w:p>
+      <w:pPr>
+        <w:widowControl w:val="0"/>
+        <w:tabs>
+          <w:tab w:val="left" w:pos="560"/>
+          <w:tab w:val="left" w:pos="1120"/>
+          <w:tab w:val="left" w:pos="1680"/>
+          <w:tab w:val="left" w:pos="2240"/>
+          <w:tab w:val="left" w:pos="2800"/>
+          <w:tab w:val="left" w:pos="3360"/>
+          <w:tab w:val="left" w:pos="3920"/>
+          <w:tab w:val="left" w:pos="4480"/>
+          <w:tab w:val="left" w:pos="5040"/>
+          <w:tab w:val="left" w:pos="5600"/>
+          <w:tab w:val="left" w:pos="6160"/>
+          <w:tab w:val="left" w:pos="6720"/>
+        </w:tabs>
+        <w:autoSpaceDE w:val="0"/>
+        <w:autoSpaceDN w:val="0"/>
+        <w:adjustRightInd w:val="0"/>
+        <w:rPr>
+          <w:rFonts w:ascii="Arial" w:hAnsi="Arial" w:cs="Arial"/>
+          <w:szCs w:val="22"/>
+        </w:rPr>
+      </w:pPr>
+      <w:r>
+        <w:rPr>
+          <w:rFonts w:ascii="Arial" w:hAnsi="Arial" w:cs="Arial"/>
+          <w:szCs w:val="22"/>
+        </w:rPr>
+        <w:t xml:space="preserve">2.3 I implemented the smoothing parameter, as described above it is the alpha value. The most effective was when alpha equal to </w:t>
+      </w:r>
+      <w:r>
+        <w:rPr>
+          <w:rFonts w:ascii="Arial" w:hAnsi="Arial" w:cs="Arial"/>
+          <w:szCs w:val="22"/>
+        </w:rPr>
+        <w:t>10</w:t>
+      </w:r>
+      <w:r>
+        <w:rPr>
+          <w:rFonts w:ascii="Arial" w:hAnsi="Arial" w:cs="Arial"/>
+          <w:szCs w:val="22"/>
+        </w:rPr>
+        <w:t>, however this was based on the test data, so this may well be a case of over fitting</w:t>
+      </w:r>
+      <w:r>
+        <w:rPr>
+          <w:rFonts w:ascii="Arial" w:hAnsi="Arial" w:cs="Arial"/>
+          <w:szCs w:val="22"/>
+        </w:rPr>
+        <w:t xml:space="preserve"> to the test data. It </w:t>
+      </w:r>
+      <w:r>
+        <w:rPr>
+          <w:rFonts w:ascii="Arial" w:hAnsi="Arial" w:cs="Arial"/>
+          <w:szCs w:val="22"/>
+        </w:rPr>
+        <w:t xml:space="preserve">would be better if I split the test data up to also include a verification set, and then tested to find the optimal parameter. </w:t>
+      </w:r>
+    </w:p>
+    <w:p>
+      <w:pPr>
+        <w:widowControl w:val="0"/>
+        <w:tabs>
+          <w:tab w:val="left" w:pos="560"/>
+          <w:tab w:val="left" w:pos="1120"/>
+          <w:tab w:val="left" w:pos="1680"/>
+          <w:tab w:val="left" w:pos="2240"/>
+          <w:tab w:val="left" w:pos="2800"/>
+          <w:tab w:val="left" w:pos="3360"/>
+          <w:tab w:val="left" w:pos="3920"/>
+          <w:tab w:val="left" w:pos="4480"/>
+          <w:tab w:val="left" w:pos="5040"/>
+          <w:tab w:val="left" w:pos="5600"/>
+          <w:tab w:val="left" w:pos="6160"/>
+          <w:tab w:val="left" w:pos="6720"/>
+        </w:tabs>
+        <w:autoSpaceDE w:val="0"/>
+        <w:autoSpaceDN w:val="0"/>
+        <w:adjustRightInd w:val="0"/>
+        <w:rPr>
+          <w:rFonts w:ascii="Arial" w:hAnsi="Arial" w:cs="Arial"/>
+          <w:szCs w:val="22"/>
+        </w:rPr>
+      </w:pPr>
+    </w:p>
+    <w:tbl>
+      <w:tblPr>
+        <w:tblStyle w:val="LightGrid-Accent11"/>
+        <w:tblW w:w="0" w:type="auto"/>
+        <w:tblLook w:val="04A0"/>
+      </w:tblPr>
+      <w:tblGrid>
+        <w:gridCol w:w="2394"/>
+        <w:gridCol w:w="3204"/>
+      </w:tblGrid>
+      <w:tr>
+        <w:trPr>
+          <w:cnfStyle w:val="100000000000"/>
+        </w:trPr>
+        <w:tc>
+          <w:tcPr>
+            <w:cnfStyle w:val="001000000000"/>
+            <w:tcW w:w="2394" w:type="dxa"/>
+          </w:tcPr>
+          <w:p>
+            <w:r>
+              <w:t>Parameter</w:t>
+            </w:r>
+          </w:p>
+        </w:tc>
+        <w:tc>
+          <w:tcPr>
+            <w:tcW w:w="3204" w:type="dxa"/>
+          </w:tcPr>
+          <w:p>
+            <w:pPr>
+              <w:cnfStyle w:val="100000000000"/>
+            </w:pPr>
+            <w:r>
+              <w:t xml:space="preserve">Accuracy on </w:t>
+            </w:r>
+            <w:r>
+              <w:t xml:space="preserve">Given </w:t>
+            </w:r>
+            <w:r>
+              <w:t>Test Data</w:t>
+            </w:r>
+          </w:p>
+        </w:tc>
+      </w:tr>
+      <w:tr>
+        <w:trPr>
+          <w:cnfStyle w:val="000000100000"/>
+        </w:trPr>
+        <w:tc>
+          <w:tcPr>
+            <w:cnfStyle w:val="001000000000"/>
+            <w:tcW w:w="2394" w:type="dxa"/>
+          </w:tcPr>
+          <w:p>
+            <w:r>
+              <w:t>.5</w:t>
+            </w:r>
+          </w:p>
+        </w:tc>
+        <w:tc>
+          <w:tcPr>
+            <w:tcW w:w="3204" w:type="dxa"/>
+          </w:tcPr>
+          <w:p>
+            <w:pPr>
+              <w:cnfStyle w:val="000000100000"/>
+            </w:pPr>
+            <w:r>
+              <w:t>.902</w:t>
+            </w:r>
+          </w:p>
+        </w:tc>
+      </w:tr>
+      <w:tr>
+        <w:trPr>
+          <w:cnfStyle w:val="000000010000"/>
+        </w:trPr>
+        <w:tc>
+          <w:tcPr>
+            <w:cnfStyle w:val="001000000000"/>
+            <w:tcW w:w="2394" w:type="dxa"/>
+          </w:tcPr>
+          <w:p>
+            <w:r>
+              <w:t>1.0</w:t>
+            </w:r>
+          </w:p>
+        </w:tc>
+        <w:tc>
+          <w:tcPr>
+            <w:tcW w:w="3204" w:type="dxa"/>
+          </w:tcPr>
+          <w:p>
+            <w:pPr>
+              <w:cnfStyle w:val="000000010000"/>
+            </w:pPr>
+            <w:r>
+              <w:t>.902</w:t>
+            </w:r>
+          </w:p>
+        </w:tc>
+      </w:tr>
+      <w:tr>
+        <w:trPr>
+          <w:cnfStyle w:val="000000100000"/>
+        </w:trPr>
+        <w:tc>
+          <w:tcPr>
+            <w:cnfStyle w:val="001000000000"/>
+            <w:tcW w:w="2394" w:type="dxa"/>
+          </w:tcPr>
+          <w:p>
+            <w:r>
+              <w:t>10.0</w:t>
+            </w:r>
+          </w:p>
+        </w:tc>
+        <w:tc>
+          <w:tcPr>
+            <w:tcW w:w="3204" w:type="dxa"/>
+          </w:tcPr>
+          <w:p>
+            <w:pPr>
+              <w:cnfStyle w:val="000000100000"/>
+            </w:pPr>
+            <w:r>
+              <w:t>.904</w:t>
+            </w:r>
+          </w:p>
+        </w:tc>
+      </w:tr>
+      <w:tr>
+        <w:trPr>
+          <w:cnfStyle w:val="000000010000"/>
+        </w:trPr>
+        <w:tc>
+          <w:tcPr>
+            <w:cnfStyle w:val="001000000000"/>
+            <w:tcW w:w="2394" w:type="dxa"/>
+          </w:tcPr>
+          <w:p>
+            <w:r>
+              <w:t>100.0</w:t>
+            </w:r>
+          </w:p>
+        </w:tc>
+        <w:tc>
+          <w:tcPr>
+            <w:tcW w:w="3204" w:type="dxa"/>
+          </w:tcPr>
+          <w:p>
+            <w:pPr>
+              <w:cnfStyle w:val="000000010000"/>
+            </w:pPr>
+            <w:r>
+              <w:t>.904</w:t>
+            </w:r>
+          </w:p>
+        </w:tc>
+      </w:tr>
+      <w:tr>
+        <w:trPr>
+          <w:cnfStyle w:val="000000100000"/>
+        </w:trPr>
+        <w:tc>
+          <w:tcPr>
+            <w:cnfStyle w:val="001000000000"/>
+            <w:tcW w:w="2394" w:type="dxa"/>
+          </w:tcPr>
+          <w:p>
+            <w:r>
+              <w:t>500</w:t>
+            </w:r>
+            <w:r>
+              <w:t>.0</w:t>
+            </w:r>
+          </w:p>
+        </w:tc>
+        <w:tc>
+          <w:tcPr>
+            <w:tcW w:w="3204" w:type="dxa"/>
+          </w:tcPr>
+          <w:p>
+            <w:pPr>
+              <w:cnfStyle w:val="000000100000"/>
+            </w:pPr>
+            <w:r>
+              <w:t>.881</w:t>
+            </w:r>
+          </w:p>
+        </w:tc>
+      </w:tr>
+    </w:tbl>
+    <w:p>
+      <w:pPr>
+        <w:widowControl w:val="0"/>
+        <w:tabs>
+          <w:tab w:val="left" w:pos="560"/>
+          <w:tab w:val="left" w:pos="1120"/>
+          <w:tab w:val="left" w:pos="1680"/>
+          <w:tab w:val="left" w:pos="2240"/>
+          <w:tab w:val="left" w:pos="2800"/>
+          <w:tab w:val="left" w:pos="3360"/>
+          <w:tab w:val="left" w:pos="3920"/>
+          <w:tab w:val="left" w:pos="4480"/>
+          <w:tab w:val="left" w:pos="5040"/>
+          <w:tab w:val="left" w:pos="5600"/>
+          <w:tab w:val="left" w:pos="6160"/>
+          <w:tab w:val="left" w:pos="6720"/>
+        </w:tabs>
+        <w:autoSpaceDE w:val="0"/>
+        <w:autoSpaceDN w:val="0"/>
+        <w:adjustRightInd w:val="0"/>
+        <w:rPr>
+          <w:rFonts w:ascii="Arial" w:hAnsi="Arial" w:cs="Arial"/>
+          <w:szCs w:val="22"/>
+        </w:rPr>
+      </w:pPr>
     </w:p>
     <w:p>
       <w:r>
@@ -148,7 +611,7 @@
                     </pic:cNvPicPr>
                   </pic:nvPicPr>
                   <pic:blipFill>
-                    <a:blip r:embed="rId4"/>
+                    <a:blip r:embed="rId7"/>
                     <a:srcRect/>
                     <a:stretch>
                       <a:fillRect/>
@@ -237,76 +700,19 @@
           <w:position w:val="-26"/>
         </w:rPr>
         <w:object w:dxaOrig="420" w:dyaOrig="620">
-          <v:shapetype id="_x0000_t75" coordsize="21600,21600" o:spt="75" o:preferrelative="t" path="m@4@5l@4@11@9@11@9@5xe" filled="f" stroked="f">
-            <v:stroke joinstyle="miter"/>
-            <v:formulas>
-              <v:f eqn="if lineDrawn pixelLineWidth 0"/>
-              <v:f eqn="sum @0 1 0"/>
-              <v:f eqn="sum 0 0 @1"/>
-              <v:f eqn="prod @2 1 2"/>
-              <v:f eqn="prod @3 21600 pixelWidth"/>
-              <v:f eqn="prod @3 21600 pixelHeight"/>
-              <v:f eqn="sum @0 0 1"/>
-              <v:f eqn="prod @6 1 2"/>
-              <v:f eqn="prod @7 21600 pixelWidth"/>
-              <v:f eqn="sum @8 21600 0"/>
-              <v:f eqn="prod @7 21600 pixelHeight"/>
-              <v:f eqn="sum @10 21600 0"/>
-            </v:formulas>
-            <v:path o:extrusionok="f" gradientshapeok="t" o:connecttype="rect"/>
-            <o:lock v:ext="edit" aspectratio="t"/>
-          </v:shapetype>
-          <v:shape id="_x0000_i1025" type="#_x0000_t75" style="width:21.35pt;height:31.35pt" o:ole="">
-            <v:imagedata r:id="rId5" r:pict="rId6" o:title=""/>
-          </v:shape>
-          <o:OLEObject Type="Embed" ProgID="Equation.3" ShapeID="_x0000_i1025" DrawAspect="Content" ObjectID="_1328441293" r:id="rId7"/>
-        </w:object>
-      </w:r>
-      <w:r>
-        <w:rPr>
-          <w:bCs/>
-          <w:noProof/>
-        </w:rPr>
-        <w:t>) as before, but a different value should be used for</w:t>
-      </w:r>
-      <w:r>
-        <w:rPr>
-          <w:bCs/>
-          <w:noProof/>
-          <w:position w:val="-26"/>
-        </w:rPr>
-        <w:object w:dxaOrig="420" w:dyaOrig="620">
           <v:shape id="_x0000_i1026" type="#_x0000_t75" style="width:21.35pt;height:31.35pt" o:ole="">
             <v:imagedata r:id="rId8" r:pict="rId9" o:title=""/>
           </v:shape>
-          <o:OLEObject Type="Embed" ProgID="Equation.3" ShapeID="_x0000_i1026" DrawAspect="Content" ObjectID="_1328441294" r:id="rId10"/>
-        </w:object>
-      </w:r>
-      <w:r>
-        <w:rPr>
-          <w:bCs/>
-          <w:noProof/>
-        </w:rPr>
-        <w:t>.</w:t>
-      </w:r>
-    </w:p>
-    <w:p>
-      <w:pPr>
-        <w:spacing w:line="360" w:lineRule="auto"/>
-        <w:rPr>
-          <w:bCs/>
-          <w:noProof/>
-        </w:rPr>
-      </w:pPr>
-    </w:p>
-    <w:p>
-      <w:pPr>
-        <w:spacing w:line="480" w:lineRule="auto"/>
-        <w:rPr>
-          <w:bCs/>
-          <w:noProof/>
-        </w:rPr>
-      </w:pPr>
+          <o:OLEObject Type="Embed" ProgID="Equation.3" ShapeID="_x0000_i1026" DrawAspect="Content" ObjectID="_1328595480" r:id="rId10"/>
+        </w:object>
+      </w:r>
+      <w:r>
+        <w:rPr>
+          <w:bCs/>
+          <w:noProof/>
+        </w:rPr>
+        <w:t>) as before, but a different value should be used for</w:t>
+      </w:r>
       <w:r>
         <w:rPr>
           <w:bCs/>
@@ -317,7 +723,45 @@
           <v:shape id="_x0000_i1027" type="#_x0000_t75" style="width:21.35pt;height:31.35pt" o:ole="">
             <v:imagedata r:id="rId11" r:pict="rId12" o:title=""/>
           </v:shape>
-          <o:OLEObject Type="Embed" ProgID="Equation.3" ShapeID="_x0000_i1027" DrawAspect="Content" ObjectID="_1328441295" r:id="rId13"/>
+          <o:OLEObject Type="Embed" ProgID="Equation.3" ShapeID="_x0000_i1027" DrawAspect="Content" ObjectID="_1328595481" r:id="rId13"/>
+        </w:object>
+      </w:r>
+      <w:r>
+        <w:rPr>
+          <w:bCs/>
+          <w:noProof/>
+        </w:rPr>
+        <w:t>.</w:t>
+      </w:r>
+    </w:p>
+    <w:p>
+      <w:pPr>
+        <w:spacing w:line="360" w:lineRule="auto"/>
+        <w:rPr>
+          <w:bCs/>
+          <w:noProof/>
+        </w:rPr>
+      </w:pPr>
+    </w:p>
+    <w:p>
+      <w:pPr>
+        <w:spacing w:line="480" w:lineRule="auto"/>
+        <w:rPr>
+          <w:bCs/>
+          <w:noProof/>
+        </w:rPr>
+      </w:pPr>
+      <w:r>
+        <w:rPr>
+          <w:bCs/>
+          <w:noProof/>
+          <w:position w:val="-26"/>
+        </w:rPr>
+        <w:object w:dxaOrig="420" w:dyaOrig="620">
+          <v:shape id="_x0000_i1028" type="#_x0000_t75" style="width:21.35pt;height:31.35pt" o:ole="">
+            <v:imagedata r:id="rId14" r:pict="rId15" o:title=""/>
+          </v:shape>
+          <o:OLEObject Type="Embed" ProgID="Equation.3" ShapeID="_x0000_i1028" DrawAspect="Content" ObjectID="_1328595482" r:id="rId16"/>
         </w:object>
       </w:r>
       <w:r>
@@ -346,10 +790,10 @@
           <w:position w:val="-26"/>
         </w:rPr>
         <w:object w:dxaOrig="420" w:dyaOrig="620">
-          <v:shape id="_x0000_i1028" type="#_x0000_t75" style="width:21.35pt;height:31.35pt" o:ole="">
-            <v:imagedata r:id="rId14" r:pict="rId15" o:title=""/>
-          </v:shape>
-          <o:OLEObject Type="Embed" ProgID="Equation.3" ShapeID="_x0000_i1028" DrawAspect="Content" ObjectID="_1328441296" r:id="rId16"/>
+          <v:shape id="_x0000_i1029" type="#_x0000_t75" style="width:21.35pt;height:31.35pt" o:ole="">
+            <v:imagedata r:id="rId17" r:pict="rId18" o:title=""/>
+          </v:shape>
+          <o:OLEObject Type="Embed" ProgID="Equation.3" ShapeID="_x0000_i1029" DrawAspect="Content" ObjectID="_1328595483" r:id="rId19"/>
         </w:object>
       </w:r>
       <w:r>
@@ -366,10 +810,10 @@
           <w:position w:val="-26"/>
         </w:rPr>
         <w:object w:dxaOrig="740" w:dyaOrig="620">
-          <v:shape id="_x0000_i1029" type="#_x0000_t75" style="width:37.35pt;height:31.35pt" o:ole="">
-            <v:imagedata r:id="rId17" r:pict="rId18" o:title=""/>
-          </v:shape>
-          <o:OLEObject Type="Embed" ProgID="Equation.3" ShapeID="_x0000_i1029" DrawAspect="Content" ObjectID="_1328441297" r:id="rId19"/>
+          <v:shape id="_x0000_i1030" type="#_x0000_t75" style="width:37.35pt;height:31.35pt" o:ole="">
+            <v:imagedata r:id="rId20" r:pict="rId21" o:title=""/>
+          </v:shape>
+          <o:OLEObject Type="Embed" ProgID="Equation.3" ShapeID="_x0000_i1030" DrawAspect="Content" ObjectID="_1328595484" r:id="rId22"/>
         </w:object>
       </w:r>
       <w:r>
@@ -402,10 +846,10 @@
           <w:position w:val="-26"/>
         </w:rPr>
         <w:object w:dxaOrig="420" w:dyaOrig="620">
-          <v:shape id="_x0000_i1030" type="#_x0000_t75" style="width:21.35pt;height:31.35pt" o:ole="">
-            <v:imagedata r:id="rId20" r:pict="rId21" o:title=""/>
-          </v:shape>
-          <o:OLEObject Type="Embed" ProgID="Equation.3" ShapeID="_x0000_i1030" DrawAspect="Content" ObjectID="_1328441298" r:id="rId22"/>
+          <v:shape id="_x0000_i1031" type="#_x0000_t75" style="width:21.35pt;height:31.35pt" o:ole="">
+            <v:imagedata r:id="rId23" r:pict="rId24" o:title=""/>
+          </v:shape>
+          <o:OLEObject Type="Embed" ProgID="Equation.3" ShapeID="_x0000_i1031" DrawAspect="Content" ObjectID="_1328595485" r:id="rId25"/>
         </w:object>
       </w:r>
       <w:r>
@@ -422,10 +866,10 @@
           <w:position w:val="-28"/>
         </w:rPr>
         <w:object w:dxaOrig="1940" w:dyaOrig="640">
-          <v:shape id="_x0000_i1031" type="#_x0000_t75" style="width:97.35pt;height:32pt" o:ole="">
-            <v:imagedata r:id="rId23" r:pict="rId24" o:title=""/>
-          </v:shape>
-          <o:OLEObject Type="Embed" ProgID="Equation.3" ShapeID="_x0000_i1031" DrawAspect="Content" ObjectID="_1328441299" r:id="rId25"/>
+          <v:shape id="_x0000_i1032" type="#_x0000_t75" style="width:97.35pt;height:32pt" o:ole="">
+            <v:imagedata r:id="rId26" r:pict="rId27" o:title=""/>
+          </v:shape>
+          <o:OLEObject Type="Embed" ProgID="Equation.3" ShapeID="_x0000_i1032" DrawAspect="Content" ObjectID="_1328595486" r:id="rId28"/>
         </w:object>
       </w:r>
       <w:r>
@@ -457,10 +901,10 @@
           <w:position w:val="-8"/>
         </w:rPr>
         <w:object w:dxaOrig="260" w:dyaOrig="280">
-          <v:shape id="_x0000_i1032" type="#_x0000_t75" style="width:13.35pt;height:14pt" o:ole="">
-            <v:imagedata r:id="rId26" r:pict="rId27" o:title=""/>
-          </v:shape>
-          <o:OLEObject Type="Embed" ProgID="Equation.3" ShapeID="_x0000_i1032" DrawAspect="Content" ObjectID="_1328441300" r:id="rId28"/>
+          <v:shape id="_x0000_i1033" type="#_x0000_t75" style="width:13.35pt;height:14pt" o:ole="">
+            <v:imagedata r:id="rId29" r:pict="rId30" o:title=""/>
+          </v:shape>
+          <o:OLEObject Type="Embed" ProgID="Equation.3" ShapeID="_x0000_i1033" DrawAspect="Content" ObjectID="_1328595487" r:id="rId31"/>
         </w:object>
       </w:r>
       <w:r>
@@ -493,10 +937,10 @@
           <w:position w:val="-26"/>
         </w:rPr>
         <w:object w:dxaOrig="420" w:dyaOrig="620">
-          <v:shape id="_x0000_i1033" type="#_x0000_t75" style="width:21.35pt;height:31.35pt" o:ole="">
-            <v:imagedata r:id="rId29" r:pict="rId30" o:title=""/>
-          </v:shape>
-          <o:OLEObject Type="Embed" ProgID="Equation.3" ShapeID="_x0000_i1033" DrawAspect="Content" ObjectID="_1328441301" r:id="rId31"/>
+          <v:shape id="_x0000_i1034" type="#_x0000_t75" style="width:21.35pt;height:31.35pt" o:ole="">
+            <v:imagedata r:id="rId32" r:pict="rId33" o:title=""/>
+          </v:shape>
+          <o:OLEObject Type="Embed" ProgID="Equation.3" ShapeID="_x0000_i1034" DrawAspect="Content" ObjectID="_1328595488" r:id="rId34"/>
         </w:object>
       </w:r>
       <w:r>
@@ -513,10 +957,10 @@
           <w:position w:val="-28"/>
         </w:rPr>
         <w:object w:dxaOrig="2760" w:dyaOrig="640">
-          <v:shape id="_x0000_i1034" type="#_x0000_t75" style="width:138pt;height:32pt" o:ole="">
-            <v:imagedata r:id="rId32" r:pict="rId33" o:title=""/>
-          </v:shape>
-          <o:OLEObject Type="Embed" ProgID="Equation.3" ShapeID="_x0000_i1034" DrawAspect="Content" ObjectID="_1328441302" r:id="rId34"/>
+          <v:shape id="_x0000_i1035" type="#_x0000_t75" style="width:138pt;height:32pt" o:ole="">
+            <v:imagedata r:id="rId35" r:pict="rId36" o:title=""/>
+          </v:shape>
+          <o:OLEObject Type="Embed" ProgID="Equation.3" ShapeID="_x0000_i1035" DrawAspect="Content" ObjectID="_1328595489" r:id="rId37"/>
         </w:object>
       </w:r>
     </w:p>
@@ -535,10 +979,10 @@
           <w:position w:val="-26"/>
         </w:rPr>
         <w:object w:dxaOrig="420" w:dyaOrig="620">
-          <v:shape id="_x0000_i1035" type="#_x0000_t75" style="width:21.35pt;height:31.35pt" o:ole="">
-            <v:imagedata r:id="rId35" r:pict="rId36" o:title=""/>
-          </v:shape>
-          <o:OLEObject Type="Embed" ProgID="Equation.3" ShapeID="_x0000_i1035" DrawAspect="Content" ObjectID="_1328441303" r:id="rId37"/>
+          <v:shape id="_x0000_i1036" type="#_x0000_t75" style="width:21.35pt;height:31.35pt" o:ole="">
+            <v:imagedata r:id="rId38" r:pict="rId39" o:title=""/>
+          </v:shape>
+          <o:OLEObject Type="Embed" ProgID="Equation.3" ShapeID="_x0000_i1036" DrawAspect="Content" ObjectID="_1328595490" r:id="rId40"/>
         </w:object>
       </w:r>
       <w:r>
@@ -555,10 +999,10 @@
           <w:position w:val="-28"/>
         </w:rPr>
         <w:object w:dxaOrig="3960" w:dyaOrig="640">
-          <v:shape id="_x0000_i1036" type="#_x0000_t75" style="width:198pt;height:32pt" o:ole="">
-            <v:imagedata r:id="rId38" r:pict="rId39" o:title=""/>
-          </v:shape>
-          <o:OLEObject Type="Embed" ProgID="Equation.3" ShapeID="_x0000_i1036" DrawAspect="Content" ObjectID="_1328441304" r:id="rId40"/>
+          <v:shape id="_x0000_i1037" type="#_x0000_t75" style="width:198pt;height:32pt" o:ole="">
+            <v:imagedata r:id="rId41" r:pict="rId42" o:title=""/>
+          </v:shape>
+          <o:OLEObject Type="Embed" ProgID="Equation.3" ShapeID="_x0000_i1037" DrawAspect="Content" ObjectID="_1328595491" r:id="rId43"/>
         </w:object>
       </w:r>
     </w:p>
@@ -580,10 +1024,10 @@
           <w:position w:val="-26"/>
         </w:rPr>
         <w:object w:dxaOrig="420" w:dyaOrig="620">
-          <v:shape id="_x0000_i1037" type="#_x0000_t75" style="width:21.35pt;height:31.35pt" o:ole="">
-            <v:imagedata r:id="rId41" r:pict="rId42" o:title=""/>
-          </v:shape>
-          <o:OLEObject Type="Embed" ProgID="Equation.3" ShapeID="_x0000_i1037" DrawAspect="Content" ObjectID="_1328441305" r:id="rId43"/>
+          <v:shape id="_x0000_i1038" type="#_x0000_t75" style="width:21.35pt;height:31.35pt" o:ole="">
+            <v:imagedata r:id="rId44" r:pict="rId45" o:title=""/>
+          </v:shape>
+          <o:OLEObject Type="Embed" ProgID="Equation.3" ShapeID="_x0000_i1038" DrawAspect="Content" ObjectID="_1328595492" r:id="rId46"/>
         </w:object>
       </w:r>
       <w:r>
@@ -600,10 +1044,10 @@
           <w:position w:val="-28"/>
         </w:rPr>
         <w:object w:dxaOrig="2660" w:dyaOrig="560">
-          <v:shape id="_x0000_i1038" type="#_x0000_t75" style="width:133.35pt;height:28pt" o:ole="">
-            <v:imagedata r:id="rId44" r:pict="rId45" o:title=""/>
-          </v:shape>
-          <o:OLEObject Type="Embed" ProgID="Equation.3" ShapeID="_x0000_i1038" DrawAspect="Content" ObjectID="_1328441306" r:id="rId46"/>
+          <v:shape id="_x0000_i1039" type="#_x0000_t75" style="width:133.35pt;height:28pt" o:ole="">
+            <v:imagedata r:id="rId47" r:pict="rId48" o:title=""/>
+          </v:shape>
+          <o:OLEObject Type="Embed" ProgID="Equation.3" ShapeID="_x0000_i1039" DrawAspect="Content" ObjectID="_1328595493" r:id="rId49"/>
         </w:object>
       </w:r>
     </w:p>
@@ -629,10 +1073,10 @@
           <w:position w:val="-8"/>
         </w:rPr>
         <w:object w:dxaOrig="260" w:dyaOrig="280">
-          <v:shape id="_x0000_i1039" type="#_x0000_t75" style="width:13.35pt;height:14pt" o:ole="">
-            <v:imagedata r:id="rId47" r:pict="rId48" o:title=""/>
-          </v:shape>
-          <o:OLEObject Type="Embed" ProgID="Equation.3" ShapeID="_x0000_i1039" DrawAspect="Content" ObjectID="_1328441307" r:id="rId49"/>
+          <v:shape id="_x0000_i1040" type="#_x0000_t75" style="width:13.35pt;height:14pt" o:ole="">
+            <v:imagedata r:id="rId50" r:pict="rId51" o:title=""/>
+          </v:shape>
+          <o:OLEObject Type="Embed" ProgID="Equation.3" ShapeID="_x0000_i1040" DrawAspect="Content" ObjectID="_1328595494" r:id="rId52"/>
         </w:object>
       </w:r>
       <w:r>
@@ -656,10 +1100,10 @@
           <w:position w:val="-8"/>
         </w:rPr>
         <w:object w:dxaOrig="3140" w:dyaOrig="320">
-          <v:shape id="_x0000_i1040" type="#_x0000_t75" style="width:157.35pt;height:16pt" o:ole="">
-            <v:imagedata r:id="rId50" r:pict="rId51" o:title=""/>
-          </v:shape>
-          <o:OLEObject Type="Embed" ProgID="Equation.3" ShapeID="_x0000_i1040" DrawAspect="Content" ObjectID="_1328441308" r:id="rId52"/>
+          <v:shape id="_x0000_i1041" type="#_x0000_t75" style="width:157.35pt;height:16pt" o:ole="">
+            <v:imagedata r:id="rId53" r:pict="rId54" o:title=""/>
+          </v:shape>
+          <o:OLEObject Type="Embed" ProgID="Equation.3" ShapeID="_x0000_i1041" DrawAspect="Content" ObjectID="_1328595495" r:id="rId55"/>
         </w:object>
       </w:r>
     </w:p>
@@ -681,10 +1125,10 @@
           <w:position w:val="-12"/>
         </w:rPr>
         <w:object w:dxaOrig="2080" w:dyaOrig="360">
-          <v:shape id="_x0000_i1041" type="#_x0000_t75" style="width:104pt;height:18pt" o:ole="">
-            <v:imagedata r:id="rId53" r:pict="rId54" o:title=""/>
-          </v:shape>
-          <o:OLEObject Type="Embed" ProgID="Equation.3" ShapeID="_x0000_i1041" DrawAspect="Content" ObjectID="_1328441309" r:id="rId55"/>
+          <v:shape id="_x0000_i1042" type="#_x0000_t75" style="width:104pt;height:18pt" o:ole="">
+            <v:imagedata r:id="rId56" r:pict="rId57" o:title=""/>
+          </v:shape>
+          <o:OLEObject Type="Embed" ProgID="Equation.3" ShapeID="_x0000_i1042" DrawAspect="Content" ObjectID="_1328595496" r:id="rId58"/>
         </w:object>
       </w:r>
     </w:p>
@@ -710,10 +1154,10 @@
           <w:position w:val="-8"/>
         </w:rPr>
         <w:object w:dxaOrig="280" w:dyaOrig="280">
-          <v:shape id="_x0000_i1042" type="#_x0000_t75" style="width:14pt;height:14pt" o:ole="">
-            <v:imagedata r:id="rId56" r:pict="rId57" o:title=""/>
-          </v:shape>
-          <o:OLEObject Type="Embed" ProgID="Equation.3" ShapeID="_x0000_i1042" DrawAspect="Content" ObjectID="_1328441310" r:id="rId58"/>
+          <v:shape id="_x0000_i1043" type="#_x0000_t75" style="width:14pt;height:14pt" o:ole="">
+            <v:imagedata r:id="rId59" r:pict="rId60" o:title=""/>
+          </v:shape>
+          <o:OLEObject Type="Embed" ProgID="Equation.3" ShapeID="_x0000_i1043" DrawAspect="Content" ObjectID="_1328595497" r:id="rId61"/>
         </w:object>
       </w:r>
       <w:r>
@@ -730,10 +1174,10 @@
           <w:position w:val="-10"/>
         </w:rPr>
         <w:object w:dxaOrig="1160" w:dyaOrig="340">
-          <v:shape id="_x0000_i1043" type="#_x0000_t75" style="width:58pt;height:17.35pt" o:ole="">
-            <v:imagedata r:id="rId59" r:pict="rId60" o:title=""/>
-          </v:shape>
-          <o:OLEObject Type="Embed" ProgID="Equation.3" ShapeID="_x0000_i1043" DrawAspect="Content" ObjectID="_1328441311" r:id="rId61"/>
+          <v:shape id="_x0000_i1044" type="#_x0000_t75" style="width:58pt;height:17.35pt" o:ole="">
+            <v:imagedata r:id="rId62" r:pict="rId63" o:title=""/>
+          </v:shape>
+          <o:OLEObject Type="Embed" ProgID="Equation.3" ShapeID="_x0000_i1044" DrawAspect="Content" ObjectID="_1328595498" r:id="rId64"/>
         </w:object>
       </w:r>
     </w:p>
@@ -830,11 +1274,26 @@
       </w:r>
     </w:p>
     <w:sectPr>
+      <w:headerReference w:type="default" r:id="rId65"/>
       <w:pgSz w:w="12240" w:h="15840"/>
       <w:pgMar w:top="1440" w:right="1800" w:bottom="1440" w:left="1800" w:gutter="0"/>
     </w:sectPr>
   </w:body>
 </w:document>
+</file>
+
+<file path=word/header1.xml><?xml version="1.0" encoding="utf-8"?>
+<w:hdr xmlns:mv="urn:schemas-microsoft-com:mac:vml" xmlns:mo="http://schemas.microsoft.com/office/mac/office/2008/main" xmlns:ve="http://schemas.openxmlformats.org/markup-compatibility/2006" xmlns:o="urn:schemas-microsoft-com:office:office" xmlns:r="http://schemas.openxmlformats.org/officeDocument/2006/relationships" xmlns:m="http://schemas.openxmlformats.org/officeDocument/2006/math" xmlns:v="urn:schemas-microsoft-com:vml" xmlns:w10="urn:schemas-microsoft-com:office:word" xmlns:w="http://schemas.openxmlformats.org/wordprocessingml/2006/main" xmlns:wne="http://schemas.microsoft.com/office/word/2006/wordml" xmlns:wp="http://schemas.openxmlformats.org/drawingml/2006/wordprocessingDrawing">
+  <w:p>
+    <w:pPr>
+      <w:pStyle w:val="Header"/>
+      <w:jc w:val="right"/>
+    </w:pPr>
+    <w:r>
+      <w:t>Katie McCorkell</w:t>
+    </w:r>
+  </w:p>
+</w:hdr>
 </file>
 
 <file path=word/styles.xml><?xml version="1.0" encoding="utf-8"?>
@@ -861,6 +1320,7 @@
   </w:style>
   <w:style w:type="character" w:default="1" w:styleId="DefaultParagraphFont">
     <w:name w:val="Default Paragraph Font"/>
+    <w:semiHidden/>
     <w:unhideWhenUsed/>
   </w:style>
   <w:style w:type="table" w:default="1" w:styleId="TableNormal">
@@ -934,6 +1394,137 @@
     <w:rPr>
       <w:sz w:val="22"/>
     </w:rPr>
+  </w:style>
+  <w:style w:type="table" w:customStyle="1" w:styleId="LightGrid-Accent11">
+    <w:name w:val="Light Grid - Accent 11"/>
+    <w:basedOn w:val="TableNormal"/>
+    <w:uiPriority w:val="62"/>
+    <w:rsid w:val="00C5795D"/>
+    <w:rPr>
+      <w:sz w:val="22"/>
+      <w:szCs w:val="22"/>
+    </w:rPr>
+    <w:tblPr>
+      <w:tblStyleRowBandSize w:val="1"/>
+      <w:tblStyleColBandSize w:val="1"/>
+      <w:tblInd w:w="0" w:type="dxa"/>
+      <w:tblBorders>
+        <w:top w:val="single" w:sz="8" w:space="0" w:color="4F81BD" w:themeColor="accent1"/>
+        <w:left w:val="single" w:sz="8" w:space="0" w:color="4F81BD" w:themeColor="accent1"/>
+        <w:bottom w:val="single" w:sz="8" w:space="0" w:color="4F81BD" w:themeColor="accent1"/>
+        <w:right w:val="single" w:sz="8" w:space="0" w:color="4F81BD" w:themeColor="accent1"/>
+        <w:insideH w:val="single" w:sz="8" w:space="0" w:color="4F81BD" w:themeColor="accent1"/>
+        <w:insideV w:val="single" w:sz="8" w:space="0" w:color="4F81BD" w:themeColor="accent1"/>
+      </w:tblBorders>
+      <w:tblCellMar>
+        <w:top w:w="0" w:type="dxa"/>
+        <w:left w:w="108" w:type="dxa"/>
+        <w:bottom w:w="0" w:type="dxa"/>
+        <w:right w:w="108" w:type="dxa"/>
+      </w:tblCellMar>
+    </w:tblPr>
+    <w:tblStylePr w:type="firstRow">
+      <w:pPr>
+        <w:spacing w:before="0" w:after="0" w:line="240" w:lineRule="auto"/>
+      </w:pPr>
+      <w:rPr>
+        <w:rFonts w:asciiTheme="majorHAnsi" w:eastAsiaTheme="majorEastAsia" w:hAnsiTheme="majorHAnsi" w:cstheme="majorBidi"/>
+        <w:b/>
+        <w:bCs/>
+      </w:rPr>
+      <w:tblPr/>
+      <w:tcPr>
+        <w:tcBorders>
+          <w:top w:val="single" w:sz="8" w:space="0" w:color="4F81BD" w:themeColor="accent1"/>
+          <w:left w:val="single" w:sz="8" w:space="0" w:color="4F81BD" w:themeColor="accent1"/>
+          <w:bottom w:val="single" w:sz="18" w:space="0" w:color="4F81BD" w:themeColor="accent1"/>
+          <w:right w:val="single" w:sz="8" w:space="0" w:color="4F81BD" w:themeColor="accent1"/>
+          <w:insideH w:val="nil"/>
+          <w:insideV w:val="single" w:sz="8" w:space="0" w:color="4F81BD" w:themeColor="accent1"/>
+        </w:tcBorders>
+      </w:tcPr>
+    </w:tblStylePr>
+    <w:tblStylePr w:type="lastRow">
+      <w:pPr>
+        <w:spacing w:before="0" w:after="0" w:line="240" w:lineRule="auto"/>
+      </w:pPr>
+      <w:rPr>
+        <w:rFonts w:asciiTheme="majorHAnsi" w:eastAsiaTheme="majorEastAsia" w:hAnsiTheme="majorHAnsi" w:cstheme="majorBidi"/>
+        <w:b/>
+        <w:bCs/>
+      </w:rPr>
+      <w:tblPr/>
+      <w:tcPr>
+        <w:tcBorders>
+          <w:top w:val="double" w:sz="6" w:space="0" w:color="4F81BD" w:themeColor="accent1"/>
+          <w:left w:val="single" w:sz="8" w:space="0" w:color="4F81BD" w:themeColor="accent1"/>
+          <w:bottom w:val="single" w:sz="8" w:space="0" w:color="4F81BD" w:themeColor="accent1"/>
+          <w:right w:val="single" w:sz="8" w:space="0" w:color="4F81BD" w:themeColor="accent1"/>
+          <w:insideH w:val="nil"/>
+          <w:insideV w:val="single" w:sz="8" w:space="0" w:color="4F81BD" w:themeColor="accent1"/>
+        </w:tcBorders>
+      </w:tcPr>
+    </w:tblStylePr>
+    <w:tblStylePr w:type="firstCol">
+      <w:rPr>
+        <w:rFonts w:asciiTheme="majorHAnsi" w:eastAsiaTheme="majorEastAsia" w:hAnsiTheme="majorHAnsi" w:cstheme="majorBidi"/>
+        <w:b/>
+        <w:bCs/>
+      </w:rPr>
+    </w:tblStylePr>
+    <w:tblStylePr w:type="lastCol">
+      <w:rPr>
+        <w:rFonts w:asciiTheme="majorHAnsi" w:eastAsiaTheme="majorEastAsia" w:hAnsiTheme="majorHAnsi" w:cstheme="majorBidi"/>
+        <w:b/>
+        <w:bCs/>
+      </w:rPr>
+      <w:tblPr/>
+      <w:tcPr>
+        <w:tcBorders>
+          <w:top w:val="single" w:sz="8" w:space="0" w:color="4F81BD" w:themeColor="accent1"/>
+          <w:left w:val="single" w:sz="8" w:space="0" w:color="4F81BD" w:themeColor="accent1"/>
+          <w:bottom w:val="single" w:sz="8" w:space="0" w:color="4F81BD" w:themeColor="accent1"/>
+          <w:right w:val="single" w:sz="8" w:space="0" w:color="4F81BD" w:themeColor="accent1"/>
+        </w:tcBorders>
+      </w:tcPr>
+    </w:tblStylePr>
+    <w:tblStylePr w:type="band1Vert">
+      <w:tblPr/>
+      <w:tcPr>
+        <w:tcBorders>
+          <w:top w:val="single" w:sz="8" w:space="0" w:color="4F81BD" w:themeColor="accent1"/>
+          <w:left w:val="single" w:sz="8" w:space="0" w:color="4F81BD" w:themeColor="accent1"/>
+          <w:bottom w:val="single" w:sz="8" w:space="0" w:color="4F81BD" w:themeColor="accent1"/>
+          <w:right w:val="single" w:sz="8" w:space="0" w:color="4F81BD" w:themeColor="accent1"/>
+        </w:tcBorders>
+        <w:shd w:val="clear" w:color="auto" w:fill="D3DFEE" w:themeFill="accent1" w:themeFillTint="3F"/>
+      </w:tcPr>
+    </w:tblStylePr>
+    <w:tblStylePr w:type="band1Horz">
+      <w:tblPr/>
+      <w:tcPr>
+        <w:tcBorders>
+          <w:top w:val="single" w:sz="8" w:space="0" w:color="4F81BD" w:themeColor="accent1"/>
+          <w:left w:val="single" w:sz="8" w:space="0" w:color="4F81BD" w:themeColor="accent1"/>
+          <w:bottom w:val="single" w:sz="8" w:space="0" w:color="4F81BD" w:themeColor="accent1"/>
+          <w:right w:val="single" w:sz="8" w:space="0" w:color="4F81BD" w:themeColor="accent1"/>
+          <w:insideV w:val="single" w:sz="8" w:space="0" w:color="4F81BD" w:themeColor="accent1"/>
+        </w:tcBorders>
+        <w:shd w:val="clear" w:color="auto" w:fill="D3DFEE" w:themeFill="accent1" w:themeFillTint="3F"/>
+      </w:tcPr>
+    </w:tblStylePr>
+    <w:tblStylePr w:type="band2Horz">
+      <w:tblPr/>
+      <w:tcPr>
+        <w:tcBorders>
+          <w:top w:val="single" w:sz="8" w:space="0" w:color="4F81BD" w:themeColor="accent1"/>
+          <w:left w:val="single" w:sz="8" w:space="0" w:color="4F81BD" w:themeColor="accent1"/>
+          <w:bottom w:val="single" w:sz="8" w:space="0" w:color="4F81BD" w:themeColor="accent1"/>
+          <w:right w:val="single" w:sz="8" w:space="0" w:color="4F81BD" w:themeColor="accent1"/>
+          <w:insideV w:val="single" w:sz="8" w:space="0" w:color="4F81BD" w:themeColor="accent1"/>
+        </w:tcBorders>
+      </w:tcPr>
+    </w:tblStylePr>
   </w:style>
 </w:styles>
 </file>

</xml_diff>

<commit_message>
added to writeup about decision tree, code prints nice
</commit_message>
<xml_diff>
--- a/hw3writeup.docx
+++ b/hw3writeup.docx
@@ -60,7 +60,16 @@
         <w:t>out of the whole training set. T</w:t>
       </w:r>
       <w:r>
-        <w:t>his is totalCount.pSpam. Also, out of all the words in the emails, it makes a wordMap&lt;Str</w:t>
+        <w:t xml:space="preserve">his is </w:t>
+      </w:r>
+      <w:r>
+        <w:rPr>
+          <w:b/>
+        </w:rPr>
+        <w:t>totalCount.pSpam</w:t>
+      </w:r>
+      <w:r>
+        <w:t>. Also, out of all the words in the emails, it makes a wordMap&lt;Str</w:t>
       </w:r>
       <w:r>
         <w:t xml:space="preserve">ing, WordCount&gt;. WordCount calculates </w:t>
@@ -72,13 +81,31 @@
         <w:t>probability</w:t>
       </w:r>
       <w:r>
-        <w:t xml:space="preserve"> of a given word in spam and non spam email. This is used for probability</w:t>
-      </w:r>
-      <w:r>
         <w:t xml:space="preserve"> </w:t>
       </w:r>
       <w:r>
-        <w:t xml:space="preserve">(word | spam)  and p(word|not spam). </w:t>
+        <w:t>of a given word in spam and non-</w:t>
+      </w:r>
+      <w:r>
+        <w:t>spam email. This is used for probability</w:t>
+      </w:r>
+      <w:r>
+        <w:t xml:space="preserve"> </w:t>
+      </w:r>
+      <w:r>
+        <w:t>(word | spam)  and p(word</w:t>
+      </w:r>
+      <w:r>
+        <w:t xml:space="preserve"> </w:t>
+      </w:r>
+      <w:r>
+        <w:t>|</w:t>
+      </w:r>
+      <w:r>
+        <w:t xml:space="preserve"> </w:t>
+      </w:r>
+      <w:r>
+        <w:t xml:space="preserve">not spam). </w:t>
       </w:r>
       <w:r>
         <w:t xml:space="preserve"> For example: </w:t>
@@ -112,10 +139,10 @@
             <v:path o:extrusionok="f" gradientshapeok="t" o:connecttype="rect"/>
             <o:lock v:ext="edit" aspectratio="t"/>
           </v:shapetype>
-          <v:shape id="_x0000_i1025" type="#_x0000_t75" style="width:406.65pt;height:49.35pt" o:ole="">
+          <v:shape id="_x0000_i1049" type="#_x0000_t75" style="width:406.65pt;height:49.35pt" o:ole="">
             <v:imagedata r:id="rId4" r:pict="rId5" o:title=""/>
           </v:shape>
-          <o:OLEObject Type="Embed" ProgID="Equation.3" ShapeID="_x0000_i1025" DrawAspect="Content" ObjectID="_1328595479" r:id="rId6"/>
+          <o:OLEObject Type="Embed" ProgID="Equation.3" ShapeID="_x0000_i1049" DrawAspect="Content" ObjectID="_1328638429" r:id="rId6"/>
         </w:object>
       </w:r>
     </w:p>
@@ -134,6 +161,9 @@
       </w:r>
       <w:r>
         <w:t xml:space="preserve">. If a word occurs more than once, each occurrence is factored in. </w:t>
+      </w:r>
+      <w:r>
+        <w:t xml:space="preserve">In my code I added the logs of the probabilities instead of multiplying the probabilities, in order to avoid underflow. Since we are taking the max, this is acceptable. </w:t>
       </w:r>
     </w:p>
     <w:p/>
@@ -227,21 +257,56 @@
           <w:rFonts w:ascii="Arial" w:hAnsi="Arial" w:cs="Arial"/>
           <w:szCs w:val="22"/>
         </w:rPr>
-        <w:t>, however this was based on the test data, so this may well be a case of over fitting</w:t>
+        <w:t xml:space="preserve"> or 100</w:t>
       </w:r>
       <w:r>
         <w:rPr>
           <w:rFonts w:ascii="Arial" w:hAnsi="Arial" w:cs="Arial"/>
           <w:szCs w:val="22"/>
         </w:rPr>
-        <w:t xml:space="preserve"> to the test data. It </w:t>
+        <w:t>, however this was based on the test data, so this may well be a case of over fitting</w:t>
       </w:r>
       <w:r>
         <w:rPr>
           <w:rFonts w:ascii="Arial" w:hAnsi="Arial" w:cs="Arial"/>
           <w:szCs w:val="22"/>
         </w:rPr>
-        <w:t xml:space="preserve">would be better if I split the test data up to also include a verification set, and then tested to find the optimal parameter. </w:t>
+        <w:t xml:space="preserve"> to the test data. It </w:t>
+      </w:r>
+      <w:r>
+        <w:rPr>
+          <w:rFonts w:ascii="Arial" w:hAnsi="Arial" w:cs="Arial"/>
+          <w:szCs w:val="22"/>
+        </w:rPr>
+        <w:t xml:space="preserve">would be better if I split the </w:t>
+      </w:r>
+      <w:r>
+        <w:rPr>
+          <w:rFonts w:ascii="Arial" w:hAnsi="Arial" w:cs="Arial"/>
+          <w:szCs w:val="22"/>
+        </w:rPr>
+        <w:t xml:space="preserve">training </w:t>
+      </w:r>
+      <w:r>
+        <w:rPr>
+          <w:rFonts w:ascii="Arial" w:hAnsi="Arial" w:cs="Arial"/>
+          <w:szCs w:val="22"/>
+        </w:rPr>
+        <w:t xml:space="preserve">data up to also include a verification set, and then tested </w:t>
+      </w:r>
+      <w:r>
+        <w:rPr>
+          <w:rFonts w:ascii="Arial" w:hAnsi="Arial" w:cs="Arial"/>
+          <w:szCs w:val="22"/>
+        </w:rPr>
+        <w:t xml:space="preserve">on it </w:t>
+      </w:r>
+      <w:r>
+        <w:rPr>
+          <w:rFonts w:ascii="Arial" w:hAnsi="Arial" w:cs="Arial"/>
+          <w:szCs w:val="22"/>
+        </w:rPr>
+        <w:t xml:space="preserve">to find the optimal parameter. </w:t>
       </w:r>
     </w:p>
     <w:p>
@@ -326,7 +391,10 @@
           </w:tcPr>
           <w:p>
             <w:r>
-              <w:t>.5</w:t>
+              <w:t>.</w:t>
+            </w:r>
+            <w:r>
+              <w:t>1</w:t>
             </w:r>
           </w:p>
         </w:tc>
@@ -442,10 +510,7 @@
           </w:tcPr>
           <w:p>
             <w:r>
-              <w:t>500</w:t>
-            </w:r>
-            <w:r>
-              <w:t>.0</w:t>
+              <w:t>1000.0</w:t>
             </w:r>
           </w:p>
         </w:tc>
@@ -458,7 +523,10 @@
               <w:cnfStyle w:val="000000100000"/>
             </w:pPr>
             <w:r>
-              <w:t>.881</w:t>
+              <w:t>.8</w:t>
+            </w:r>
+            <w:r>
+              <w:t>71</w:t>
             </w:r>
           </w:p>
         </w:tc>
@@ -548,7 +616,19 @@
         <w:rPr>
           <w:noProof/>
         </w:rPr>
-        <w:t xml:space="preserve">on Nueral Networks, slide 15, however a different formula for </w:t>
+        <w:t>on Nueral Networks, slide 15</w:t>
+      </w:r>
+      <w:r>
+        <w:rPr>
+          <w:noProof/>
+        </w:rPr>
+        <w:t xml:space="preserve"> (below)</w:t>
+      </w:r>
+      <w:r>
+        <w:rPr>
+          <w:noProof/>
+        </w:rPr>
+        <w:t xml:space="preserve">, however a different formula for </w:t>
       </w:r>
       <w:r>
         <w:rPr>
@@ -576,6 +656,13 @@
         </w:rPr>
         <w:t xml:space="preserve"> should be used. </w:t>
       </w:r>
+    </w:p>
+    <w:p>
+      <w:pPr>
+        <w:rPr>
+          <w:noProof/>
+        </w:rPr>
+      </w:pPr>
     </w:p>
     <w:p>
       <w:pPr>
@@ -703,7 +790,7 @@
           <v:shape id="_x0000_i1026" type="#_x0000_t75" style="width:21.35pt;height:31.35pt" o:ole="">
             <v:imagedata r:id="rId8" r:pict="rId9" o:title=""/>
           </v:shape>
-          <o:OLEObject Type="Embed" ProgID="Equation.3" ShapeID="_x0000_i1026" DrawAspect="Content" ObjectID="_1328595480" r:id="rId10"/>
+          <o:OLEObject Type="Embed" ProgID="Equation.3" ShapeID="_x0000_i1026" DrawAspect="Content" ObjectID="_1328638430" r:id="rId10"/>
         </w:object>
       </w:r>
       <w:r>
@@ -723,7 +810,7 @@
           <v:shape id="_x0000_i1027" type="#_x0000_t75" style="width:21.35pt;height:31.35pt" o:ole="">
             <v:imagedata r:id="rId11" r:pict="rId12" o:title=""/>
           </v:shape>
-          <o:OLEObject Type="Embed" ProgID="Equation.3" ShapeID="_x0000_i1027" DrawAspect="Content" ObjectID="_1328595481" r:id="rId13"/>
+          <o:OLEObject Type="Embed" ProgID="Equation.3" ShapeID="_x0000_i1027" DrawAspect="Content" ObjectID="_1328638431" r:id="rId13"/>
         </w:object>
       </w:r>
       <w:r>
@@ -761,7 +848,7 @@
           <v:shape id="_x0000_i1028" type="#_x0000_t75" style="width:21.35pt;height:31.35pt" o:ole="">
             <v:imagedata r:id="rId14" r:pict="rId15" o:title=""/>
           </v:shape>
-          <o:OLEObject Type="Embed" ProgID="Equation.3" ShapeID="_x0000_i1028" DrawAspect="Content" ObjectID="_1328595482" r:id="rId16"/>
+          <o:OLEObject Type="Embed" ProgID="Equation.3" ShapeID="_x0000_i1028" DrawAspect="Content" ObjectID="_1328638432" r:id="rId16"/>
         </w:object>
       </w:r>
       <w:r>
@@ -793,7 +880,7 @@
           <v:shape id="_x0000_i1029" type="#_x0000_t75" style="width:21.35pt;height:31.35pt" o:ole="">
             <v:imagedata r:id="rId17" r:pict="rId18" o:title=""/>
           </v:shape>
-          <o:OLEObject Type="Embed" ProgID="Equation.3" ShapeID="_x0000_i1029" DrawAspect="Content" ObjectID="_1328595483" r:id="rId19"/>
+          <o:OLEObject Type="Embed" ProgID="Equation.3" ShapeID="_x0000_i1029" DrawAspect="Content" ObjectID="_1328638433" r:id="rId19"/>
         </w:object>
       </w:r>
       <w:r>
@@ -813,7 +900,7 @@
           <v:shape id="_x0000_i1030" type="#_x0000_t75" style="width:37.35pt;height:31.35pt" o:ole="">
             <v:imagedata r:id="rId20" r:pict="rId21" o:title=""/>
           </v:shape>
-          <o:OLEObject Type="Embed" ProgID="Equation.3" ShapeID="_x0000_i1030" DrawAspect="Content" ObjectID="_1328595484" r:id="rId22"/>
+          <o:OLEObject Type="Embed" ProgID="Equation.3" ShapeID="_x0000_i1030" DrawAspect="Content" ObjectID="_1328638434" r:id="rId22"/>
         </w:object>
       </w:r>
       <w:r>
@@ -849,7 +936,7 @@
           <v:shape id="_x0000_i1031" type="#_x0000_t75" style="width:21.35pt;height:31.35pt" o:ole="">
             <v:imagedata r:id="rId23" r:pict="rId24" o:title=""/>
           </v:shape>
-          <o:OLEObject Type="Embed" ProgID="Equation.3" ShapeID="_x0000_i1031" DrawAspect="Content" ObjectID="_1328595485" r:id="rId25"/>
+          <o:OLEObject Type="Embed" ProgID="Equation.3" ShapeID="_x0000_i1031" DrawAspect="Content" ObjectID="_1328638435" r:id="rId25"/>
         </w:object>
       </w:r>
       <w:r>
@@ -869,7 +956,7 @@
           <v:shape id="_x0000_i1032" type="#_x0000_t75" style="width:97.35pt;height:32pt" o:ole="">
             <v:imagedata r:id="rId26" r:pict="rId27" o:title=""/>
           </v:shape>
-          <o:OLEObject Type="Embed" ProgID="Equation.3" ShapeID="_x0000_i1032" DrawAspect="Content" ObjectID="_1328595486" r:id="rId28"/>
+          <o:OLEObject Type="Embed" ProgID="Equation.3" ShapeID="_x0000_i1032" DrawAspect="Content" ObjectID="_1328638436" r:id="rId28"/>
         </w:object>
       </w:r>
       <w:r>
@@ -904,7 +991,7 @@
           <v:shape id="_x0000_i1033" type="#_x0000_t75" style="width:13.35pt;height:14pt" o:ole="">
             <v:imagedata r:id="rId29" r:pict="rId30" o:title=""/>
           </v:shape>
-          <o:OLEObject Type="Embed" ProgID="Equation.3" ShapeID="_x0000_i1033" DrawAspect="Content" ObjectID="_1328595487" r:id="rId31"/>
+          <o:OLEObject Type="Embed" ProgID="Equation.3" ShapeID="_x0000_i1033" DrawAspect="Content" ObjectID="_1328638437" r:id="rId31"/>
         </w:object>
       </w:r>
       <w:r>
@@ -940,7 +1027,7 @@
           <v:shape id="_x0000_i1034" type="#_x0000_t75" style="width:21.35pt;height:31.35pt" o:ole="">
             <v:imagedata r:id="rId32" r:pict="rId33" o:title=""/>
           </v:shape>
-          <o:OLEObject Type="Embed" ProgID="Equation.3" ShapeID="_x0000_i1034" DrawAspect="Content" ObjectID="_1328595488" r:id="rId34"/>
+          <o:OLEObject Type="Embed" ProgID="Equation.3" ShapeID="_x0000_i1034" DrawAspect="Content" ObjectID="_1328638438" r:id="rId34"/>
         </w:object>
       </w:r>
       <w:r>
@@ -960,7 +1047,7 @@
           <v:shape id="_x0000_i1035" type="#_x0000_t75" style="width:138pt;height:32pt" o:ole="">
             <v:imagedata r:id="rId35" r:pict="rId36" o:title=""/>
           </v:shape>
-          <o:OLEObject Type="Embed" ProgID="Equation.3" ShapeID="_x0000_i1035" DrawAspect="Content" ObjectID="_1328595489" r:id="rId37"/>
+          <o:OLEObject Type="Embed" ProgID="Equation.3" ShapeID="_x0000_i1035" DrawAspect="Content" ObjectID="_1328638439" r:id="rId37"/>
         </w:object>
       </w:r>
     </w:p>
@@ -982,7 +1069,7 @@
           <v:shape id="_x0000_i1036" type="#_x0000_t75" style="width:21.35pt;height:31.35pt" o:ole="">
             <v:imagedata r:id="rId38" r:pict="rId39" o:title=""/>
           </v:shape>
-          <o:OLEObject Type="Embed" ProgID="Equation.3" ShapeID="_x0000_i1036" DrawAspect="Content" ObjectID="_1328595490" r:id="rId40"/>
+          <o:OLEObject Type="Embed" ProgID="Equation.3" ShapeID="_x0000_i1036" DrawAspect="Content" ObjectID="_1328638440" r:id="rId40"/>
         </w:object>
       </w:r>
       <w:r>
@@ -1002,7 +1089,7 @@
           <v:shape id="_x0000_i1037" type="#_x0000_t75" style="width:198pt;height:32pt" o:ole="">
             <v:imagedata r:id="rId41" r:pict="rId42" o:title=""/>
           </v:shape>
-          <o:OLEObject Type="Embed" ProgID="Equation.3" ShapeID="_x0000_i1037" DrawAspect="Content" ObjectID="_1328595491" r:id="rId43"/>
+          <o:OLEObject Type="Embed" ProgID="Equation.3" ShapeID="_x0000_i1037" DrawAspect="Content" ObjectID="_1328638441" r:id="rId43"/>
         </w:object>
       </w:r>
     </w:p>
@@ -1027,7 +1114,7 @@
           <v:shape id="_x0000_i1038" type="#_x0000_t75" style="width:21.35pt;height:31.35pt" o:ole="">
             <v:imagedata r:id="rId44" r:pict="rId45" o:title=""/>
           </v:shape>
-          <o:OLEObject Type="Embed" ProgID="Equation.3" ShapeID="_x0000_i1038" DrawAspect="Content" ObjectID="_1328595492" r:id="rId46"/>
+          <o:OLEObject Type="Embed" ProgID="Equation.3" ShapeID="_x0000_i1038" DrawAspect="Content" ObjectID="_1328638442" r:id="rId46"/>
         </w:object>
       </w:r>
       <w:r>
@@ -1047,7 +1134,7 @@
           <v:shape id="_x0000_i1039" type="#_x0000_t75" style="width:133.35pt;height:28pt" o:ole="">
             <v:imagedata r:id="rId47" r:pict="rId48" o:title=""/>
           </v:shape>
-          <o:OLEObject Type="Embed" ProgID="Equation.3" ShapeID="_x0000_i1039" DrawAspect="Content" ObjectID="_1328595493" r:id="rId49"/>
+          <o:OLEObject Type="Embed" ProgID="Equation.3" ShapeID="_x0000_i1039" DrawAspect="Content" ObjectID="_1328638443" r:id="rId49"/>
         </w:object>
       </w:r>
     </w:p>
@@ -1076,7 +1163,7 @@
           <v:shape id="_x0000_i1040" type="#_x0000_t75" style="width:13.35pt;height:14pt" o:ole="">
             <v:imagedata r:id="rId50" r:pict="rId51" o:title=""/>
           </v:shape>
-          <o:OLEObject Type="Embed" ProgID="Equation.3" ShapeID="_x0000_i1040" DrawAspect="Content" ObjectID="_1328595494" r:id="rId52"/>
+          <o:OLEObject Type="Embed" ProgID="Equation.3" ShapeID="_x0000_i1040" DrawAspect="Content" ObjectID="_1328638444" r:id="rId52"/>
         </w:object>
       </w:r>
       <w:r>
@@ -1103,7 +1190,7 @@
           <v:shape id="_x0000_i1041" type="#_x0000_t75" style="width:157.35pt;height:16pt" o:ole="">
             <v:imagedata r:id="rId53" r:pict="rId54" o:title=""/>
           </v:shape>
-          <o:OLEObject Type="Embed" ProgID="Equation.3" ShapeID="_x0000_i1041" DrawAspect="Content" ObjectID="_1328595495" r:id="rId55"/>
+          <o:OLEObject Type="Embed" ProgID="Equation.3" ShapeID="_x0000_i1041" DrawAspect="Content" ObjectID="_1328638445" r:id="rId55"/>
         </w:object>
       </w:r>
     </w:p>
@@ -1128,7 +1215,7 @@
           <v:shape id="_x0000_i1042" type="#_x0000_t75" style="width:104pt;height:18pt" o:ole="">
             <v:imagedata r:id="rId56" r:pict="rId57" o:title=""/>
           </v:shape>
-          <o:OLEObject Type="Embed" ProgID="Equation.3" ShapeID="_x0000_i1042" DrawAspect="Content" ObjectID="_1328595496" r:id="rId58"/>
+          <o:OLEObject Type="Embed" ProgID="Equation.3" ShapeID="_x0000_i1042" DrawAspect="Content" ObjectID="_1328638446" r:id="rId58"/>
         </w:object>
       </w:r>
     </w:p>
@@ -1157,7 +1244,7 @@
           <v:shape id="_x0000_i1043" type="#_x0000_t75" style="width:14pt;height:14pt" o:ole="">
             <v:imagedata r:id="rId59" r:pict="rId60" o:title=""/>
           </v:shape>
-          <o:OLEObject Type="Embed" ProgID="Equation.3" ShapeID="_x0000_i1043" DrawAspect="Content" ObjectID="_1328595497" r:id="rId61"/>
+          <o:OLEObject Type="Embed" ProgID="Equation.3" ShapeID="_x0000_i1043" DrawAspect="Content" ObjectID="_1328638447" r:id="rId61"/>
         </w:object>
       </w:r>
       <w:r>
@@ -1177,7 +1264,7 @@
           <v:shape id="_x0000_i1044" type="#_x0000_t75" style="width:58pt;height:17.35pt" o:ole="">
             <v:imagedata r:id="rId62" r:pict="rId63" o:title=""/>
           </v:shape>
-          <o:OLEObject Type="Embed" ProgID="Equation.3" ShapeID="_x0000_i1044" DrawAspect="Content" ObjectID="_1328595498" r:id="rId64"/>
+          <o:OLEObject Type="Embed" ProgID="Equation.3" ShapeID="_x0000_i1044" DrawAspect="Content" ObjectID="_1328638448" r:id="rId64"/>
         </w:object>
       </w:r>
     </w:p>
@@ -1271,6 +1358,224 @@
           <w:sz w:val="24"/>
         </w:rPr>
         <w:t xml:space="preserve">) upon each iteration. </w:t>
+      </w:r>
+    </w:p>
+    <w:p>
+      <w:pPr>
+        <w:spacing w:line="360" w:lineRule="auto"/>
+        <w:rPr>
+          <w:rFonts w:ascii="Times New Roman" w:hAnsi="Times New Roman"/>
+          <w:bCs/>
+          <w:noProof/>
+          <w:sz w:val="24"/>
+        </w:rPr>
+      </w:pPr>
+    </w:p>
+    <w:p>
+      <w:pPr>
+        <w:spacing w:line="360" w:lineRule="auto"/>
+        <w:rPr>
+          <w:rFonts w:ascii="Times New Roman" w:hAnsi="Times New Roman"/>
+          <w:b/>
+          <w:bCs/>
+          <w:noProof/>
+          <w:sz w:val="24"/>
+        </w:rPr>
+      </w:pPr>
+      <w:r>
+        <w:rPr>
+          <w:rFonts w:ascii="Times New Roman" w:hAnsi="Times New Roman"/>
+          <w:b/>
+          <w:bCs/>
+          <w:noProof/>
+          <w:sz w:val="24"/>
+        </w:rPr>
+        <w:t xml:space="preserve">PROBLEM 4: BAGGING </w:t>
+      </w:r>
+    </w:p>
+    <w:p>
+      <w:pPr>
+        <w:rPr>
+          <w:rFonts w:ascii="Times New Roman" w:hAnsi="Times New Roman"/>
+          <w:bCs/>
+          <w:noProof/>
+          <w:sz w:val="24"/>
+        </w:rPr>
+      </w:pPr>
+      <w:r>
+        <w:rPr>
+          <w:rFonts w:ascii="Times New Roman" w:hAnsi="Times New Roman"/>
+          <w:bCs/>
+          <w:noProof/>
+          <w:sz w:val="24"/>
+        </w:rPr>
+        <w:t xml:space="preserve">Run the BaggingEnsemble.java file with a integer argument (N).  </w:t>
+      </w:r>
+    </w:p>
+    <w:p>
+      <w:pPr>
+        <w:rPr>
+          <w:rFonts w:ascii="Times New Roman" w:hAnsi="Times New Roman"/>
+          <w:bCs/>
+          <w:noProof/>
+          <w:sz w:val="24"/>
+        </w:rPr>
+      </w:pPr>
+      <w:r>
+        <w:rPr>
+          <w:rFonts w:ascii="Times New Roman" w:hAnsi="Times New Roman"/>
+          <w:bCs/>
+          <w:noProof/>
+          <w:sz w:val="24"/>
+        </w:rPr>
+        <w:t>My code works as follows:</w:t>
+      </w:r>
+    </w:p>
+    <w:p>
+      <w:pPr>
+        <w:rPr>
+          <w:rFonts w:ascii="Times New Roman" w:hAnsi="Times New Roman"/>
+          <w:bCs/>
+          <w:noProof/>
+          <w:sz w:val="24"/>
+        </w:rPr>
+      </w:pPr>
+      <w:r>
+        <w:rPr>
+          <w:rFonts w:ascii="Times New Roman" w:hAnsi="Times New Roman"/>
+          <w:bCs/>
+          <w:noProof/>
+          <w:sz w:val="24"/>
+        </w:rPr>
+        <w:t xml:space="preserve">N classfiers are trained on N data sets which are created by sampling with replacement from the training data file. The classifier in this case is the Weka J48 tree. Next each test example is classified based by each of the N decision trees. For each test example, my learner votes based on the majority of the N decision trees’ votes. The vote of my learner is compared to the true vote in order to measure accuracy. </w:t>
+      </w:r>
+    </w:p>
+    <w:p>
+      <w:pPr>
+        <w:rPr>
+          <w:rFonts w:ascii="Times New Roman" w:hAnsi="Times New Roman"/>
+          <w:bCs/>
+          <w:noProof/>
+          <w:sz w:val="24"/>
+        </w:rPr>
+      </w:pPr>
+    </w:p>
+    <w:p>
+      <w:pPr>
+        <w:rPr>
+          <w:rFonts w:ascii="Times New Roman" w:hAnsi="Times New Roman"/>
+          <w:bCs/>
+          <w:noProof/>
+          <w:sz w:val="24"/>
+        </w:rPr>
+      </w:pPr>
+      <w:r>
+        <w:rPr>
+          <w:rFonts w:ascii="Times New Roman" w:hAnsi="Times New Roman"/>
+          <w:bCs/>
+          <w:noProof/>
+          <w:sz w:val="24"/>
+        </w:rPr>
+        <w:t>With the parameter of 35 for the bagging size, the BaggingEnsemble obtained accuracies around 84.375%. Sometimes it had accuracy of 87.2%</w:t>
+      </w:r>
+      <w:r>
+        <w:rPr>
+          <w:rFonts w:ascii="Times New Roman" w:hAnsi="Times New Roman"/>
+          <w:bCs/>
+          <w:noProof/>
+          <w:sz w:val="24"/>
+        </w:rPr>
+        <w:t xml:space="preserve">. </w:t>
+      </w:r>
+      <w:r>
+        <w:rPr>
+          <w:rFonts w:ascii="Times New Roman" w:hAnsi="Times New Roman"/>
+          <w:bCs/>
+          <w:noProof/>
+          <w:sz w:val="24"/>
+        </w:rPr>
+        <w:t xml:space="preserve">Changing the bagging parameter to 10 or 100 didn’t have a signficant effect, perhaps because the data set is rather small. Changing the parameter to 1 had an overall negative effect, with the learner </w:t>
+      </w:r>
+      <w:r>
+        <w:rPr>
+          <w:rFonts w:ascii="Times New Roman" w:hAnsi="Times New Roman"/>
+          <w:bCs/>
+          <w:noProof/>
+          <w:sz w:val="24"/>
+        </w:rPr>
+        <w:t>often</w:t>
+      </w:r>
+      <w:r>
+        <w:rPr>
+          <w:rFonts w:ascii="Times New Roman" w:hAnsi="Times New Roman"/>
+          <w:bCs/>
+          <w:noProof/>
+          <w:sz w:val="24"/>
+        </w:rPr>
+        <w:t xml:space="preserve"> getting accuracies of about 71%. </w:t>
+      </w:r>
+      <w:r>
+        <w:rPr>
+          <w:rFonts w:ascii="Times New Roman" w:hAnsi="Times New Roman"/>
+          <w:bCs/>
+          <w:noProof/>
+          <w:sz w:val="24"/>
+        </w:rPr>
+        <w:t>One tree on the original data set has an accuracy of 84.375%. So a bagging parameter of 1</w:t>
+      </w:r>
+      <w:r>
+        <w:rPr>
+          <w:rFonts w:ascii="Times New Roman" w:hAnsi="Times New Roman"/>
+          <w:bCs/>
+          <w:noProof/>
+          <w:sz w:val="24"/>
+        </w:rPr>
+        <w:t xml:space="preserve"> is not as good as </w:t>
+      </w:r>
+      <w:r>
+        <w:rPr>
+          <w:rFonts w:ascii="Times New Roman" w:hAnsi="Times New Roman"/>
+          <w:bCs/>
+          <w:noProof/>
+          <w:sz w:val="24"/>
+        </w:rPr>
+        <w:t>a simple tree</w:t>
+      </w:r>
+      <w:r>
+        <w:rPr>
+          <w:rFonts w:ascii="Times New Roman" w:hAnsi="Times New Roman"/>
+          <w:bCs/>
+          <w:noProof/>
+          <w:sz w:val="24"/>
+        </w:rPr>
+        <w:t xml:space="preserve"> because it </w:t>
+      </w:r>
+      <w:r>
+        <w:rPr>
+          <w:rFonts w:ascii="Times New Roman" w:hAnsi="Times New Roman"/>
+          <w:bCs/>
+          <w:noProof/>
+          <w:sz w:val="24"/>
+        </w:rPr>
+        <w:t xml:space="preserve">learns </w:t>
+      </w:r>
+      <w:r>
+        <w:rPr>
+          <w:rFonts w:ascii="Times New Roman" w:hAnsi="Times New Roman"/>
+          <w:bCs/>
+          <w:noProof/>
+          <w:sz w:val="24"/>
+        </w:rPr>
+        <w:t>on only one bootstrapped sample,</w:t>
+      </w:r>
+      <w:r>
+        <w:rPr>
+          <w:rFonts w:ascii="Times New Roman" w:hAnsi="Times New Roman"/>
+          <w:bCs/>
+          <w:noProof/>
+          <w:sz w:val="24"/>
+        </w:rPr>
+        <w:t xml:space="preserve"> which is less data than if you don’t bootstrap the example, and less data leads to worse learner. </w:t>
       </w:r>
     </w:p>
     <w:sectPr>

</xml_diff>

<commit_message>
printing changes or something
</commit_message>
<xml_diff>
--- a/hw3writeup.docx
+++ b/hw3writeup.docx
@@ -18,6 +18,11 @@
       </w:r>
     </w:p>
     <w:p>
+      <w:pPr>
+        <w:tabs>
+          <w:tab w:val="left" w:pos="4320"/>
+        </w:tabs>
+      </w:pPr>
       <w:r>
         <w:t>Winter 2014</w:t>
       </w:r>
@@ -139,10 +144,10 @@
             <v:path o:extrusionok="f" gradientshapeok="t" o:connecttype="rect"/>
             <o:lock v:ext="edit" aspectratio="t"/>
           </v:shapetype>
-          <v:shape id="_x0000_i1049" type="#_x0000_t75" style="width:406.65pt;height:49.35pt" o:ole="">
+          <v:shape id="_x0000_i1025" type="#_x0000_t75" style="width:406.65pt;height:49.35pt" o:ole="">
             <v:imagedata r:id="rId4" r:pict="rId5" o:title=""/>
           </v:shape>
-          <o:OLEObject Type="Embed" ProgID="Equation.3" ShapeID="_x0000_i1049" DrawAspect="Content" ObjectID="_1328638429" r:id="rId6"/>
+          <o:OLEObject Type="Embed" ProgID="Equation.3" ShapeID="_x0000_i1025" DrawAspect="Content" ObjectID="_1328690194" r:id="rId6"/>
         </w:object>
       </w:r>
     </w:p>
@@ -790,7 +795,7 @@
           <v:shape id="_x0000_i1026" type="#_x0000_t75" style="width:21.35pt;height:31.35pt" o:ole="">
             <v:imagedata r:id="rId8" r:pict="rId9" o:title=""/>
           </v:shape>
-          <o:OLEObject Type="Embed" ProgID="Equation.3" ShapeID="_x0000_i1026" DrawAspect="Content" ObjectID="_1328638430" r:id="rId10"/>
+          <o:OLEObject Type="Embed" ProgID="Equation.3" ShapeID="_x0000_i1026" DrawAspect="Content" ObjectID="_1328690195" r:id="rId10"/>
         </w:object>
       </w:r>
       <w:r>
@@ -810,7 +815,7 @@
           <v:shape id="_x0000_i1027" type="#_x0000_t75" style="width:21.35pt;height:31.35pt" o:ole="">
             <v:imagedata r:id="rId11" r:pict="rId12" o:title=""/>
           </v:shape>
-          <o:OLEObject Type="Embed" ProgID="Equation.3" ShapeID="_x0000_i1027" DrawAspect="Content" ObjectID="_1328638431" r:id="rId13"/>
+          <o:OLEObject Type="Embed" ProgID="Equation.3" ShapeID="_x0000_i1027" DrawAspect="Content" ObjectID="_1328690196" r:id="rId13"/>
         </w:object>
       </w:r>
       <w:r>
@@ -848,7 +853,7 @@
           <v:shape id="_x0000_i1028" type="#_x0000_t75" style="width:21.35pt;height:31.35pt" o:ole="">
             <v:imagedata r:id="rId14" r:pict="rId15" o:title=""/>
           </v:shape>
-          <o:OLEObject Type="Embed" ProgID="Equation.3" ShapeID="_x0000_i1028" DrawAspect="Content" ObjectID="_1328638432" r:id="rId16"/>
+          <o:OLEObject Type="Embed" ProgID="Equation.3" ShapeID="_x0000_i1028" DrawAspect="Content" ObjectID="_1328690197" r:id="rId16"/>
         </w:object>
       </w:r>
       <w:r>
@@ -880,7 +885,7 @@
           <v:shape id="_x0000_i1029" type="#_x0000_t75" style="width:21.35pt;height:31.35pt" o:ole="">
             <v:imagedata r:id="rId17" r:pict="rId18" o:title=""/>
           </v:shape>
-          <o:OLEObject Type="Embed" ProgID="Equation.3" ShapeID="_x0000_i1029" DrawAspect="Content" ObjectID="_1328638433" r:id="rId19"/>
+          <o:OLEObject Type="Embed" ProgID="Equation.3" ShapeID="_x0000_i1029" DrawAspect="Content" ObjectID="_1328690198" r:id="rId19"/>
         </w:object>
       </w:r>
       <w:r>
@@ -900,7 +905,7 @@
           <v:shape id="_x0000_i1030" type="#_x0000_t75" style="width:37.35pt;height:31.35pt" o:ole="">
             <v:imagedata r:id="rId20" r:pict="rId21" o:title=""/>
           </v:shape>
-          <o:OLEObject Type="Embed" ProgID="Equation.3" ShapeID="_x0000_i1030" DrawAspect="Content" ObjectID="_1328638434" r:id="rId22"/>
+          <o:OLEObject Type="Embed" ProgID="Equation.3" ShapeID="_x0000_i1030" DrawAspect="Content" ObjectID="_1328690199" r:id="rId22"/>
         </w:object>
       </w:r>
       <w:r>
@@ -936,7 +941,7 @@
           <v:shape id="_x0000_i1031" type="#_x0000_t75" style="width:21.35pt;height:31.35pt" o:ole="">
             <v:imagedata r:id="rId23" r:pict="rId24" o:title=""/>
           </v:shape>
-          <o:OLEObject Type="Embed" ProgID="Equation.3" ShapeID="_x0000_i1031" DrawAspect="Content" ObjectID="_1328638435" r:id="rId25"/>
+          <o:OLEObject Type="Embed" ProgID="Equation.3" ShapeID="_x0000_i1031" DrawAspect="Content" ObjectID="_1328690200" r:id="rId25"/>
         </w:object>
       </w:r>
       <w:r>
@@ -956,7 +961,7 @@
           <v:shape id="_x0000_i1032" type="#_x0000_t75" style="width:97.35pt;height:32pt" o:ole="">
             <v:imagedata r:id="rId26" r:pict="rId27" o:title=""/>
           </v:shape>
-          <o:OLEObject Type="Embed" ProgID="Equation.3" ShapeID="_x0000_i1032" DrawAspect="Content" ObjectID="_1328638436" r:id="rId28"/>
+          <o:OLEObject Type="Embed" ProgID="Equation.3" ShapeID="_x0000_i1032" DrawAspect="Content" ObjectID="_1328690201" r:id="rId28"/>
         </w:object>
       </w:r>
       <w:r>
@@ -991,7 +996,7 @@
           <v:shape id="_x0000_i1033" type="#_x0000_t75" style="width:13.35pt;height:14pt" o:ole="">
             <v:imagedata r:id="rId29" r:pict="rId30" o:title=""/>
           </v:shape>
-          <o:OLEObject Type="Embed" ProgID="Equation.3" ShapeID="_x0000_i1033" DrawAspect="Content" ObjectID="_1328638437" r:id="rId31"/>
+          <o:OLEObject Type="Embed" ProgID="Equation.3" ShapeID="_x0000_i1033" DrawAspect="Content" ObjectID="_1328690202" r:id="rId31"/>
         </w:object>
       </w:r>
       <w:r>
@@ -1027,7 +1032,7 @@
           <v:shape id="_x0000_i1034" type="#_x0000_t75" style="width:21.35pt;height:31.35pt" o:ole="">
             <v:imagedata r:id="rId32" r:pict="rId33" o:title=""/>
           </v:shape>
-          <o:OLEObject Type="Embed" ProgID="Equation.3" ShapeID="_x0000_i1034" DrawAspect="Content" ObjectID="_1328638438" r:id="rId34"/>
+          <o:OLEObject Type="Embed" ProgID="Equation.3" ShapeID="_x0000_i1034" DrawAspect="Content" ObjectID="_1328690203" r:id="rId34"/>
         </w:object>
       </w:r>
       <w:r>
@@ -1047,7 +1052,7 @@
           <v:shape id="_x0000_i1035" type="#_x0000_t75" style="width:138pt;height:32pt" o:ole="">
             <v:imagedata r:id="rId35" r:pict="rId36" o:title=""/>
           </v:shape>
-          <o:OLEObject Type="Embed" ProgID="Equation.3" ShapeID="_x0000_i1035" DrawAspect="Content" ObjectID="_1328638439" r:id="rId37"/>
+          <o:OLEObject Type="Embed" ProgID="Equation.3" ShapeID="_x0000_i1035" DrawAspect="Content" ObjectID="_1328690204" r:id="rId37"/>
         </w:object>
       </w:r>
     </w:p>
@@ -1069,7 +1074,7 @@
           <v:shape id="_x0000_i1036" type="#_x0000_t75" style="width:21.35pt;height:31.35pt" o:ole="">
             <v:imagedata r:id="rId38" r:pict="rId39" o:title=""/>
           </v:shape>
-          <o:OLEObject Type="Embed" ProgID="Equation.3" ShapeID="_x0000_i1036" DrawAspect="Content" ObjectID="_1328638440" r:id="rId40"/>
+          <o:OLEObject Type="Embed" ProgID="Equation.3" ShapeID="_x0000_i1036" DrawAspect="Content" ObjectID="_1328690205" r:id="rId40"/>
         </w:object>
       </w:r>
       <w:r>
@@ -1089,7 +1094,7 @@
           <v:shape id="_x0000_i1037" type="#_x0000_t75" style="width:198pt;height:32pt" o:ole="">
             <v:imagedata r:id="rId41" r:pict="rId42" o:title=""/>
           </v:shape>
-          <o:OLEObject Type="Embed" ProgID="Equation.3" ShapeID="_x0000_i1037" DrawAspect="Content" ObjectID="_1328638441" r:id="rId43"/>
+          <o:OLEObject Type="Embed" ProgID="Equation.3" ShapeID="_x0000_i1037" DrawAspect="Content" ObjectID="_1328690206" r:id="rId43"/>
         </w:object>
       </w:r>
     </w:p>
@@ -1114,7 +1119,7 @@
           <v:shape id="_x0000_i1038" type="#_x0000_t75" style="width:21.35pt;height:31.35pt" o:ole="">
             <v:imagedata r:id="rId44" r:pict="rId45" o:title=""/>
           </v:shape>
-          <o:OLEObject Type="Embed" ProgID="Equation.3" ShapeID="_x0000_i1038" DrawAspect="Content" ObjectID="_1328638442" r:id="rId46"/>
+          <o:OLEObject Type="Embed" ProgID="Equation.3" ShapeID="_x0000_i1038" DrawAspect="Content" ObjectID="_1328690207" r:id="rId46"/>
         </w:object>
       </w:r>
       <w:r>
@@ -1134,7 +1139,7 @@
           <v:shape id="_x0000_i1039" type="#_x0000_t75" style="width:133.35pt;height:28pt" o:ole="">
             <v:imagedata r:id="rId47" r:pict="rId48" o:title=""/>
           </v:shape>
-          <o:OLEObject Type="Embed" ProgID="Equation.3" ShapeID="_x0000_i1039" DrawAspect="Content" ObjectID="_1328638443" r:id="rId49"/>
+          <o:OLEObject Type="Embed" ProgID="Equation.3" ShapeID="_x0000_i1039" DrawAspect="Content" ObjectID="_1328690208" r:id="rId49"/>
         </w:object>
       </w:r>
     </w:p>
@@ -1163,7 +1168,7 @@
           <v:shape id="_x0000_i1040" type="#_x0000_t75" style="width:13.35pt;height:14pt" o:ole="">
             <v:imagedata r:id="rId50" r:pict="rId51" o:title=""/>
           </v:shape>
-          <o:OLEObject Type="Embed" ProgID="Equation.3" ShapeID="_x0000_i1040" DrawAspect="Content" ObjectID="_1328638444" r:id="rId52"/>
+          <o:OLEObject Type="Embed" ProgID="Equation.3" ShapeID="_x0000_i1040" DrawAspect="Content" ObjectID="_1328690209" r:id="rId52"/>
         </w:object>
       </w:r>
       <w:r>
@@ -1190,7 +1195,7 @@
           <v:shape id="_x0000_i1041" type="#_x0000_t75" style="width:157.35pt;height:16pt" o:ole="">
             <v:imagedata r:id="rId53" r:pict="rId54" o:title=""/>
           </v:shape>
-          <o:OLEObject Type="Embed" ProgID="Equation.3" ShapeID="_x0000_i1041" DrawAspect="Content" ObjectID="_1328638445" r:id="rId55"/>
+          <o:OLEObject Type="Embed" ProgID="Equation.3" ShapeID="_x0000_i1041" DrawAspect="Content" ObjectID="_1328690210" r:id="rId55"/>
         </w:object>
       </w:r>
     </w:p>
@@ -1215,7 +1220,7 @@
           <v:shape id="_x0000_i1042" type="#_x0000_t75" style="width:104pt;height:18pt" o:ole="">
             <v:imagedata r:id="rId56" r:pict="rId57" o:title=""/>
           </v:shape>
-          <o:OLEObject Type="Embed" ProgID="Equation.3" ShapeID="_x0000_i1042" DrawAspect="Content" ObjectID="_1328638446" r:id="rId58"/>
+          <o:OLEObject Type="Embed" ProgID="Equation.3" ShapeID="_x0000_i1042" DrawAspect="Content" ObjectID="_1328690211" r:id="rId58"/>
         </w:object>
       </w:r>
     </w:p>
@@ -1244,7 +1249,7 @@
           <v:shape id="_x0000_i1043" type="#_x0000_t75" style="width:14pt;height:14pt" o:ole="">
             <v:imagedata r:id="rId59" r:pict="rId60" o:title=""/>
           </v:shape>
-          <o:OLEObject Type="Embed" ProgID="Equation.3" ShapeID="_x0000_i1043" DrawAspect="Content" ObjectID="_1328638447" r:id="rId61"/>
+          <o:OLEObject Type="Embed" ProgID="Equation.3" ShapeID="_x0000_i1043" DrawAspect="Content" ObjectID="_1328690212" r:id="rId61"/>
         </w:object>
       </w:r>
       <w:r>
@@ -1264,7 +1269,7 @@
           <v:shape id="_x0000_i1044" type="#_x0000_t75" style="width:58pt;height:17.35pt" o:ole="">
             <v:imagedata r:id="rId62" r:pict="rId63" o:title=""/>
           </v:shape>
-          <o:OLEObject Type="Embed" ProgID="Equation.3" ShapeID="_x0000_i1044" DrawAspect="Content" ObjectID="_1328638448" r:id="rId64"/>
+          <o:OLEObject Type="Embed" ProgID="Equation.3" ShapeID="_x0000_i1044" DrawAspect="Content" ObjectID="_1328690213" r:id="rId64"/>
         </w:object>
       </w:r>
     </w:p>
@@ -1575,11 +1580,133 @@
           <w:noProof/>
           <w:sz w:val="24"/>
         </w:rPr>
-        <w:t xml:space="preserve"> which is less data than if you don’t bootstrap the example, and less data leads to worse learner. </w:t>
+        <w:t xml:space="preserve"> which is less data than if you don’t bootstrap the example, and less data leads to </w:t>
+      </w:r>
+      <w:r>
+        <w:rPr>
+          <w:rFonts w:ascii="Times New Roman" w:hAnsi="Times New Roman"/>
+          <w:bCs/>
+          <w:noProof/>
+          <w:sz w:val="24"/>
+        </w:rPr>
+        <w:t xml:space="preserve">a </w:t>
+      </w:r>
+      <w:r>
+        <w:rPr>
+          <w:rFonts w:ascii="Times New Roman" w:hAnsi="Times New Roman"/>
+          <w:bCs/>
+          <w:noProof/>
+          <w:sz w:val="24"/>
+        </w:rPr>
+        <w:t xml:space="preserve">worse learner. </w:t>
+      </w:r>
+    </w:p>
+    <w:p>
+      <w:pPr>
+        <w:rPr>
+          <w:rFonts w:ascii="Times New Roman" w:hAnsi="Times New Roman"/>
+          <w:bCs/>
+          <w:noProof/>
+          <w:sz w:val="24"/>
+        </w:rPr>
+      </w:pPr>
+    </w:p>
+    <w:p>
+      <w:pPr>
+        <w:rPr>
+          <w:rFonts w:ascii="Times New Roman" w:hAnsi="Times New Roman"/>
+          <w:bCs/>
+          <w:noProof/>
+          <w:sz w:val="24"/>
+        </w:rPr>
+      </w:pPr>
+      <w:r>
+        <w:rPr>
+          <w:rFonts w:ascii="Times New Roman" w:hAnsi="Times New Roman"/>
+          <w:bCs/>
+          <w:noProof/>
+          <w:sz w:val="24"/>
+        </w:rPr>
+        <w:t xml:space="preserve">Note, I used the Weka library for the J48 tree. I used the Weka library Classifier interface, which provides the “black box generic interface” requested in the HW writeup. </w:t>
+      </w:r>
+      <w:r>
+        <w:rPr>
+          <w:rFonts w:ascii="Times New Roman" w:hAnsi="Times New Roman"/>
+          <w:bCs/>
+          <w:noProof/>
+          <w:sz w:val="24"/>
+        </w:rPr>
+        <w:t xml:space="preserve">You could easily exchange the J48 tree for a different </w:t>
+      </w:r>
+      <w:r>
+        <w:rPr>
+          <w:rFonts w:ascii="Times New Roman" w:hAnsi="Times New Roman"/>
+          <w:bCs/>
+          <w:noProof/>
+          <w:sz w:val="24"/>
+        </w:rPr>
+        <w:t xml:space="preserve">Weka </w:t>
+      </w:r>
+      <w:r>
+        <w:rPr>
+          <w:rFonts w:ascii="Times New Roman" w:hAnsi="Times New Roman"/>
+          <w:bCs/>
+          <w:noProof/>
+          <w:sz w:val="24"/>
+        </w:rPr>
+        <w:t>tree or classifier.</w:t>
+      </w:r>
+      <w:r>
+        <w:rPr>
+          <w:rFonts w:ascii="Times New Roman" w:hAnsi="Times New Roman"/>
+          <w:bCs/>
+          <w:noProof/>
+          <w:sz w:val="24"/>
+        </w:rPr>
+        <w:t xml:space="preserve"> The Classifier interface accepts an Instances object to train on. </w:t>
+      </w:r>
+      <w:r>
+        <w:rPr>
+          <w:rFonts w:ascii="Times New Roman" w:hAnsi="Times New Roman"/>
+          <w:bCs/>
+          <w:noProof/>
+          <w:sz w:val="24"/>
+        </w:rPr>
+        <w:t xml:space="preserve"> </w:t>
+      </w:r>
+      <w:r>
+        <w:rPr>
+          <w:rFonts w:ascii="Times New Roman" w:hAnsi="Times New Roman"/>
+          <w:bCs/>
+          <w:noProof/>
+          <w:sz w:val="24"/>
+        </w:rPr>
+        <w:t xml:space="preserve">I used the Weka Instances class to store the arff data, this class also has a method resample which uses random sampling with replacement. More info about Weka can be found here: </w:t>
+      </w:r>
+      <w:hyperlink r:id="rId65" w:history="1">
+        <w:r>
+          <w:rPr>
+            <w:rStyle w:val="Hyperlink"/>
+            <w:rFonts w:ascii="Times New Roman" w:hAnsi="Times New Roman"/>
+            <w:bCs/>
+            <w:noProof/>
+            <w:sz w:val="24"/>
+          </w:rPr>
+          <w:t>http://www.cs.waikato.ac.nz/ml/weka/</w:t>
+        </w:r>
+      </w:hyperlink>
+      <w:r>
+        <w:rPr>
+          <w:rFonts w:ascii="Times New Roman" w:hAnsi="Times New Roman"/>
+          <w:bCs/>
+          <w:noProof/>
+          <w:sz w:val="24"/>
+        </w:rPr>
+        <w:t xml:space="preserve">. </w:t>
       </w:r>
     </w:p>
     <w:sectPr>
-      <w:headerReference w:type="default" r:id="rId65"/>
+      <w:headerReference w:type="default" r:id="rId66"/>
       <w:pgSz w:w="12240" w:h="15840"/>
       <w:pgMar w:top="1440" w:right="1800" w:bottom="1440" w:left="1800" w:gutter="0"/>
     </w:sectPr>
@@ -1830,6 +1957,15 @@
         </w:tcBorders>
       </w:tcPr>
     </w:tblStylePr>
+  </w:style>
+  <w:style w:type="character" w:styleId="Hyperlink">
+    <w:name w:val="Hyperlink"/>
+    <w:basedOn w:val="DefaultParagraphFont"/>
+    <w:rsid w:val="00E220B9"/>
+    <w:rPr>
+      <w:color w:val="0000FF" w:themeColor="hyperlink"/>
+      <w:u w:val="single"/>
+    </w:rPr>
   </w:style>
 </w:styles>
 </file>

</xml_diff>